<commit_message>
Added NN class and updated Doc
</commit_message>
<xml_diff>
--- a/Project II/CI-Project-Document.docx
+++ b/Project II/CI-Project-Document.docx
@@ -1,6 +1,6 @@
 
 <file path=word/document.xml><?xml version="1.0" encoding="utf-8"?>
-<w:document xmlns:wpc="http://schemas.microsoft.com/office/word/2010/wordprocessingCanvas" xmlns:cx="http://schemas.microsoft.com/office/drawing/2014/chartex" xmlns:cx1="http://schemas.microsoft.com/office/drawing/2015/9/8/chartex" xmlns:cx2="http://schemas.microsoft.com/office/drawing/2015/10/21/chartex" xmlns:cx3="http://schemas.microsoft.com/office/drawing/2016/5/9/chartex" xmlns:cx4="http://schemas.microsoft.com/office/drawing/2016/5/10/chartex" xmlns:cx5="http://schemas.microsoft.com/office/drawing/2016/5/11/chartex" xmlns:cx6="http://schemas.microsoft.com/office/drawing/2016/5/12/chartex" xmlns:cx7="http://schemas.microsoft.com/office/drawing/2016/5/13/chartex" xmlns:cx8="http://schemas.microsoft.com/office/drawing/2016/5/14/chartex" xmlns:mc="http://schemas.openxmlformats.org/markup-compatibility/2006" xmlns:aink="http://schemas.microsoft.com/office/drawing/2016/ink" xmlns:am3d="http://schemas.microsoft.com/office/drawing/2017/model3d" xmlns:o="urn:schemas-microsoft-com:office:office" xmlns:oel="http://schemas.microsoft.com/office/2019/extlst" xmlns:r="http://schemas.openxmlformats.org/officeDocument/2006/relationships" xmlns:m="http://schemas.openxmlformats.org/officeDocument/2006/math" xmlns:v="urn:schemas-microsoft-com:vml" xmlns:wp14="http://schemas.microsoft.com/office/word/2010/wordprocessingDrawing" xmlns:wp="http://schemas.openxmlformats.org/drawingml/2006/wordprocessingDrawing" xmlns:w10="urn:schemas-microsoft-com:office:word" xmlns:w="http://schemas.openxmlformats.org/wordprocessingml/2006/main" xmlns:w14="http://schemas.microsoft.com/office/word/2010/wordml" xmlns:w15="http://schemas.microsoft.com/office/word/2012/wordml" xmlns:w16cex="http://schemas.microsoft.com/office/word/2018/wordml/cex" xmlns:w16cid="http://schemas.microsoft.com/office/word/2016/wordml/cid" xmlns:w16="http://schemas.microsoft.com/office/word/2018/wordml" xmlns:w16du="http://schemas.microsoft.com/office/word/2023/wordml/word16du" xmlns:w16sdtdh="http://schemas.microsoft.com/office/word/2020/wordml/sdtdatahash" xmlns:w16se="http://schemas.microsoft.com/office/word/2015/wordml/symex" xmlns:wpg="http://schemas.microsoft.com/office/word/2010/wordprocessingGroup" xmlns:wpi="http://schemas.microsoft.com/office/word/2010/wordprocessingInk" xmlns:wne="http://schemas.microsoft.com/office/word/2006/wordml" xmlns:wps="http://schemas.microsoft.com/office/word/2010/wordprocessingShape" mc:Ignorable="w14 w15 w16se w16cid w16 w16cex w16sdtdh wp14">
+<w:document xmlns:wpc="http://schemas.microsoft.com/office/word/2010/wordprocessingCanvas" xmlns:cx="http://schemas.microsoft.com/office/drawing/2014/chartex" xmlns:cx1="http://schemas.microsoft.com/office/drawing/2015/9/8/chartex" xmlns:cx2="http://schemas.microsoft.com/office/drawing/2015/10/21/chartex" xmlns:cx3="http://schemas.microsoft.com/office/drawing/2016/5/9/chartex" xmlns:cx4="http://schemas.microsoft.com/office/drawing/2016/5/10/chartex" xmlns:cx5="http://schemas.microsoft.com/office/drawing/2016/5/11/chartex" xmlns:cx6="http://schemas.microsoft.com/office/drawing/2016/5/12/chartex" xmlns:cx7="http://schemas.microsoft.com/office/drawing/2016/5/13/chartex" xmlns:cx8="http://schemas.microsoft.com/office/drawing/2016/5/14/chartex" xmlns:mc="http://schemas.openxmlformats.org/markup-compatibility/2006" xmlns:aink="http://schemas.microsoft.com/office/drawing/2016/ink" xmlns:am3d="http://schemas.microsoft.com/office/drawing/2017/model3d" xmlns:o="urn:schemas-microsoft-com:office:office" xmlns:r="http://schemas.openxmlformats.org/officeDocument/2006/relationships" xmlns:m="http://schemas.openxmlformats.org/officeDocument/2006/math" xmlns:v="urn:schemas-microsoft-com:vml" xmlns:wp14="http://schemas.microsoft.com/office/word/2010/wordprocessingDrawing" xmlns:wp="http://schemas.openxmlformats.org/drawingml/2006/wordprocessingDrawing" xmlns:w10="urn:schemas-microsoft-com:office:word" xmlns:w="http://schemas.openxmlformats.org/wordprocessingml/2006/main" xmlns:w14="http://schemas.microsoft.com/office/word/2010/wordml" xmlns:w15="http://schemas.microsoft.com/office/word/2012/wordml" xmlns:w16cex="http://schemas.microsoft.com/office/word/2018/wordml/cex" xmlns:w16cid="http://schemas.microsoft.com/office/word/2016/wordml/cid" xmlns:w16="http://schemas.microsoft.com/office/word/2018/wordml" xmlns:w16sdtdh="http://schemas.microsoft.com/office/word/2020/wordml/sdtdatahash" xmlns:w16se="http://schemas.microsoft.com/office/word/2015/wordml/symex" xmlns:wpg="http://schemas.microsoft.com/office/word/2010/wordprocessingGroup" xmlns:wpi="http://schemas.microsoft.com/office/word/2010/wordprocessingInk" xmlns:wne="http://schemas.microsoft.com/office/word/2006/wordml" xmlns:wps="http://schemas.microsoft.com/office/word/2010/wordprocessingShape" mc:Ignorable="w14 w15 w16se w16cid w16 w16cex w16sdtdh wp14">
   <w:body>
     <w:p>
       <w:pPr>
@@ -1089,16 +1089,17 @@
         <w:bidi/>
         <w:jc w:val="both"/>
         <w:rPr>
-          <w:rFonts w:cs="B Nazanin" w:hint="cs"/>
-          <w:sz w:val="28"/>
-          <w:szCs w:val="28"/>
-          <w:rtl/>
-          <w:lang w:bidi="fa-IR"/>
-        </w:rPr>
-      </w:pPr>
-      <w:r>
-        <w:rPr>
-          <w:rFonts w:cs="B Nazanin"/>
+          <w:rFonts w:cs="B Nazanin"/>
+          <w:sz w:val="28"/>
+          <w:szCs w:val="28"/>
+          <w:rtl/>
+          <w:lang w:bidi="fa-IR"/>
+        </w:rPr>
+      </w:pPr>
+      <w:r>
+        <w:rPr>
+          <w:rFonts w:cs="B Nazanin"/>
+          <w:noProof/>
           <w:sz w:val="28"/>
           <w:szCs w:val="28"/>
           <w:rtl/>
@@ -1175,6 +1176,7 @@
           <w:rFonts w:cs="B Nazanin"/>
           <w:b/>
           <w:bCs/>
+          <w:noProof/>
           <w:sz w:val="28"/>
           <w:szCs w:val="28"/>
           <w:rtl/>
@@ -1344,6 +1346,7 @@
           <w:rtl/>
           <w:lang w:bidi="fa-IR"/>
         </w:rPr>
+        <w:lastRenderedPageBreak/>
         <w:t xml:space="preserve">در گام بعدی باید با استفاده از </w:t>
       </w:r>
       <w:r>
@@ -1384,18 +1387,7 @@
           <w:rtl/>
           <w:lang w:bidi="fa-IR"/>
         </w:rPr>
-        <w:t xml:space="preserve"> برای انجام محاسبات این بخش استفاده </w:t>
-      </w:r>
-      <w:r>
-        <w:rPr>
-          <w:rFonts w:cs="B Nazanin" w:hint="cs"/>
-          <w:sz w:val="28"/>
-          <w:szCs w:val="28"/>
-          <w:rtl/>
-          <w:lang w:bidi="fa-IR"/>
-        </w:rPr>
-        <w:lastRenderedPageBreak/>
-        <w:t xml:space="preserve">شده‌است. در این گام با حذف لایه آخر شبکه </w:t>
+        <w:t xml:space="preserve"> برای انجام محاسبات این بخش استفاده شده‌است. در این گام با حذف لایه آخر شبکه </w:t>
       </w:r>
       <w:r>
         <w:rPr>
@@ -1485,6 +1477,7 @@
       <w:r>
         <w:rPr>
           <w:rFonts w:cs="B Nazanin"/>
+          <w:noProof/>
           <w:sz w:val="28"/>
           <w:szCs w:val="28"/>
           <w:rtl/>
@@ -1580,16 +1573,17 @@
         <w:bidi/>
         <w:jc w:val="both"/>
         <w:rPr>
-          <w:rFonts w:cs="B Nazanin" w:hint="cs"/>
-          <w:sz w:val="28"/>
-          <w:szCs w:val="28"/>
-          <w:rtl/>
-          <w:lang w:bidi="fa-IR"/>
-        </w:rPr>
-      </w:pPr>
-      <w:r>
-        <w:rPr>
-          <w:rFonts w:cs="B Nazanin"/>
+          <w:rFonts w:cs="B Nazanin"/>
+          <w:sz w:val="28"/>
+          <w:szCs w:val="28"/>
+          <w:rtl/>
+          <w:lang w:bidi="fa-IR"/>
+        </w:rPr>
+      </w:pPr>
+      <w:r>
+        <w:rPr>
+          <w:rFonts w:cs="B Nazanin"/>
+          <w:noProof/>
           <w:sz w:val="28"/>
           <w:szCs w:val="28"/>
           <w:rtl/>
@@ -1651,6 +1645,7 @@
           <w:rFonts w:cs="B Nazanin"/>
           <w:b/>
           <w:bCs/>
+          <w:noProof/>
           <w:sz w:val="28"/>
           <w:szCs w:val="28"/>
           <w:rtl/>
@@ -1712,11 +1707,13 @@
           <w:rFonts w:cs="B Nazanin"/>
           <w:b/>
           <w:bCs/>
-          <w:sz w:val="28"/>
-          <w:szCs w:val="28"/>
-          <w:rtl/>
-          <w:lang w:bidi="fa-IR"/>
-        </w:rPr>
+          <w:noProof/>
+          <w:sz w:val="28"/>
+          <w:szCs w:val="28"/>
+          <w:rtl/>
+          <w:lang w:bidi="fa-IR"/>
+        </w:rPr>
+        <w:lastRenderedPageBreak/>
         <w:drawing>
           <wp:inline distT="0" distB="0" distL="0" distR="0" wp14:anchorId="1DB8295B" wp14:editId="5E9D5778">
             <wp:extent cx="5943600" cy="578485"/>
@@ -1790,7 +1787,6 @@
           <w:rtl/>
           <w:lang w:bidi="fa-IR"/>
         </w:rPr>
-        <w:lastRenderedPageBreak/>
         <w:t xml:space="preserve">پس از استخراج ویژگی‌های مدنظر با استفاده از </w:t>
       </w:r>
       <w:r>
@@ -1848,16 +1844,17 @@
         <w:bidi/>
         <w:jc w:val="center"/>
         <w:rPr>
-          <w:rFonts w:cs="B Nazanin" w:hint="cs"/>
-          <w:sz w:val="28"/>
-          <w:szCs w:val="28"/>
-          <w:rtl/>
-          <w:lang w:bidi="fa-IR"/>
-        </w:rPr>
-      </w:pPr>
-      <w:r>
-        <w:rPr>
-          <w:rFonts w:cs="B Nazanin"/>
+          <w:rFonts w:cs="B Nazanin"/>
+          <w:sz w:val="28"/>
+          <w:szCs w:val="28"/>
+          <w:rtl/>
+          <w:lang w:bidi="fa-IR"/>
+        </w:rPr>
+      </w:pPr>
+      <w:r>
+        <w:rPr>
+          <w:rFonts w:cs="B Nazanin"/>
+          <w:noProof/>
           <w:sz w:val="28"/>
           <w:szCs w:val="28"/>
           <w:rtl/>
@@ -2005,16 +2002,17 @@
         <w:bidi/>
         <w:jc w:val="center"/>
         <w:rPr>
-          <w:rFonts w:cs="B Nazanin" w:hint="cs"/>
-          <w:sz w:val="28"/>
-          <w:szCs w:val="28"/>
-          <w:rtl/>
-          <w:lang w:bidi="fa-IR"/>
-        </w:rPr>
-      </w:pPr>
-      <w:r>
-        <w:rPr>
-          <w:rFonts w:cs="B Nazanin"/>
+          <w:rFonts w:cs="B Nazanin"/>
+          <w:sz w:val="28"/>
+          <w:szCs w:val="28"/>
+          <w:rtl/>
+          <w:lang w:bidi="fa-IR"/>
+        </w:rPr>
+      </w:pPr>
+      <w:r>
+        <w:rPr>
+          <w:rFonts w:cs="B Nazanin"/>
+          <w:noProof/>
           <w:sz w:val="28"/>
           <w:szCs w:val="28"/>
           <w:rtl/>
@@ -2091,11 +2089,13 @@
           <w:rFonts w:cs="B Nazanin"/>
           <w:b/>
           <w:bCs/>
-          <w:sz w:val="28"/>
-          <w:szCs w:val="28"/>
-          <w:rtl/>
-          <w:lang w:bidi="fa-IR"/>
-        </w:rPr>
+          <w:noProof/>
+          <w:sz w:val="28"/>
+          <w:szCs w:val="28"/>
+          <w:rtl/>
+          <w:lang w:bidi="fa-IR"/>
+        </w:rPr>
+        <w:lastRenderedPageBreak/>
         <w:drawing>
           <wp:inline distT="0" distB="0" distL="0" distR="0" wp14:anchorId="45793AEA" wp14:editId="56912C8E">
             <wp:extent cx="5943600" cy="2074545"/>
@@ -2153,7 +2153,6 @@
           <w:rtl/>
           <w:lang w:bidi="fa-IR"/>
         </w:rPr>
-        <w:lastRenderedPageBreak/>
         <w:t xml:space="preserve">علاوه بر توابع بالا به توابع </w:t>
       </w:r>
       <w:proofErr w:type="spellStart"/>
@@ -2237,16 +2236,17 @@
         <w:bidi/>
         <w:jc w:val="center"/>
         <w:rPr>
-          <w:rFonts w:cs="B Nazanin" w:hint="cs"/>
-          <w:sz w:val="28"/>
-          <w:szCs w:val="28"/>
-          <w:rtl/>
-          <w:lang w:bidi="fa-IR"/>
-        </w:rPr>
-      </w:pPr>
-      <w:r>
-        <w:rPr>
-          <w:rFonts w:cs="B Nazanin"/>
+          <w:rFonts w:cs="B Nazanin"/>
+          <w:sz w:val="28"/>
+          <w:szCs w:val="28"/>
+          <w:rtl/>
+          <w:lang w:bidi="fa-IR"/>
+        </w:rPr>
+      </w:pPr>
+      <w:r>
+        <w:rPr>
+          <w:rFonts w:cs="B Nazanin"/>
+          <w:noProof/>
           <w:sz w:val="28"/>
           <w:szCs w:val="28"/>
           <w:rtl/>
@@ -2323,11 +2323,13 @@
           <w:rFonts w:cs="B Nazanin"/>
           <w:b/>
           <w:bCs/>
-          <w:sz w:val="28"/>
-          <w:szCs w:val="28"/>
-          <w:rtl/>
-          <w:lang w:bidi="fa-IR"/>
-        </w:rPr>
+          <w:noProof/>
+          <w:sz w:val="28"/>
+          <w:szCs w:val="28"/>
+          <w:rtl/>
+          <w:lang w:bidi="fa-IR"/>
+        </w:rPr>
+        <w:lastRenderedPageBreak/>
         <w:drawing>
           <wp:inline distT="0" distB="0" distL="0" distR="0" wp14:anchorId="6A940344" wp14:editId="3F61555D">
             <wp:extent cx="5943600" cy="3303270"/>
@@ -2425,7 +2427,6 @@
           <w:rtl/>
           <w:lang w:bidi="fa-IR"/>
         </w:rPr>
-        <w:lastRenderedPageBreak/>
         <w:t xml:space="preserve">در نهایت با استفاده از تابع </w:t>
       </w:r>
       <w:r>
@@ -2465,7 +2466,7 @@
         <w:bidi/>
         <w:jc w:val="both"/>
         <w:rPr>
-          <w:rFonts w:cs="B Nazanin" w:hint="cs"/>
+          <w:rFonts w:cs="B Nazanin"/>
           <w:sz w:val="28"/>
           <w:szCs w:val="28"/>
           <w:rtl/>
@@ -2520,11 +2521,13 @@
         <w:rPr>
           <w:rFonts w:cs="B Nazanin"/>
           <w:b/>
-          <w:sz w:val="28"/>
-          <w:szCs w:val="28"/>
-          <w:rtl/>
-          <w:lang w:bidi="fa-IR"/>
-        </w:rPr>
+          <w:noProof/>
+          <w:sz w:val="28"/>
+          <w:szCs w:val="28"/>
+          <w:rtl/>
+          <w:lang w:bidi="fa-IR"/>
+        </w:rPr>
+        <w:lastRenderedPageBreak/>
         <w:drawing>
           <wp:inline distT="0" distB="0" distL="0" distR="0" wp14:anchorId="6BBBA18C" wp14:editId="1C4F9B32">
             <wp:extent cx="5943600" cy="3002915"/>
@@ -2567,7 +2570,7 @@
         <w:bidi/>
         <w:jc w:val="both"/>
         <w:rPr>
-          <w:rFonts w:cs="B Nazanin" w:hint="cs"/>
+          <w:rFonts w:cs="B Nazanin"/>
           <w:sz w:val="28"/>
           <w:szCs w:val="28"/>
           <w:rtl/>
@@ -2624,6 +2627,7 @@
           <w:rFonts w:cs="B Nazanin"/>
           <w:b/>
           <w:bCs/>
+          <w:noProof/>
           <w:sz w:val="28"/>
           <w:szCs w:val="28"/>
           <w:rtl/>
@@ -2714,16 +2718,17 @@
         <w:bidi/>
         <w:jc w:val="both"/>
         <w:rPr>
-          <w:rFonts w:cs="B Nazanin" w:hint="cs"/>
-          <w:sz w:val="28"/>
-          <w:szCs w:val="28"/>
-          <w:rtl/>
-          <w:lang w:bidi="fa-IR"/>
-        </w:rPr>
-      </w:pPr>
-      <w:r>
-        <w:rPr>
-          <w:rFonts w:cs="B Nazanin"/>
+          <w:rFonts w:cs="B Nazanin"/>
+          <w:sz w:val="28"/>
+          <w:szCs w:val="28"/>
+          <w:rtl/>
+          <w:lang w:bidi="fa-IR"/>
+        </w:rPr>
+      </w:pPr>
+      <w:r>
+        <w:rPr>
+          <w:rFonts w:cs="B Nazanin"/>
+          <w:noProof/>
           <w:sz w:val="28"/>
           <w:szCs w:val="28"/>
           <w:rtl/>
@@ -2771,6 +2776,17 @@
         <w:bidi/>
         <w:jc w:val="both"/>
         <w:rPr>
+          <w:rFonts w:cs="B Nazanin"/>
+          <w:b/>
+          <w:bCs/>
+          <w:sz w:val="32"/>
+          <w:szCs w:val="32"/>
+          <w:rtl/>
+          <w:lang w:bidi="fa-IR"/>
+        </w:rPr>
+      </w:pPr>
+      <w:r>
+        <w:rPr>
           <w:rFonts w:cs="B Nazanin" w:hint="cs"/>
           <w:b/>
           <w:bCs/>
@@ -2779,18 +2795,6 @@
           <w:rtl/>
           <w:lang w:bidi="fa-IR"/>
         </w:rPr>
-      </w:pPr>
-      <w:r>
-        <w:rPr>
-          <w:rFonts w:cs="B Nazanin" w:hint="cs"/>
-          <w:b/>
-          <w:bCs/>
-          <w:sz w:val="32"/>
-          <w:szCs w:val="32"/>
-          <w:rtl/>
-          <w:lang w:bidi="fa-IR"/>
-        </w:rPr>
-        <w:lastRenderedPageBreak/>
         <w:t>نتای</w:t>
       </w:r>
       <w:r>
@@ -3083,6 +3087,7 @@
           <w:szCs w:val="20"/>
           <w14:ligatures w14:val="none"/>
         </w:rPr>
+        <w:lastRenderedPageBreak/>
         <w:t>Iteration:  2</w:t>
       </w:r>
     </w:p>
@@ -5003,7 +5008,6 @@
           <w:szCs w:val="20"/>
           <w14:ligatures w14:val="none"/>
         </w:rPr>
-        <w:lastRenderedPageBreak/>
         <w:t>Iteration:  18</w:t>
       </w:r>
     </w:p>
@@ -5234,6 +5238,7 @@
           <w:rStyle w:val="HTMLCode"/>
           <w:rFonts w:eastAsiaTheme="majorEastAsia"/>
         </w:rPr>
+        <w:lastRenderedPageBreak/>
         <w:t>Training confusion matrix:</w:t>
       </w:r>
     </w:p>
@@ -7066,7 +7071,6 @@
           <w:rtl/>
           <w:lang w:bidi="fa-IR"/>
         </w:rPr>
-        <w:lastRenderedPageBreak/>
         <w:t>تحلیل نتایج :</w:t>
       </w:r>
     </w:p>
@@ -7119,6 +7123,7 @@
           <w:rStyle w:val="HTMLCode"/>
           <w:rFonts w:eastAsiaTheme="majorEastAsia"/>
         </w:rPr>
+        <w:lastRenderedPageBreak/>
         <w:t>Iteration: 0</w:t>
       </w:r>
     </w:p>
@@ -8735,291 +8740,291 @@
           <w:rStyle w:val="HTMLCode"/>
           <w:rFonts w:eastAsiaTheme="majorEastAsia"/>
         </w:rPr>
+        <w:t>[6</w:t>
+      </w:r>
+      <w:r>
+        <w:rPr>
+          <w:rStyle w:val="hljs-number"/>
+        </w:rPr>
+        <w:t xml:space="preserve"> 5 </w:t>
+      </w:r>
+      <w:r>
+        <w:rPr>
+          <w:rStyle w:val="HTMLCode"/>
+          <w:rFonts w:eastAsiaTheme="majorEastAsia"/>
+        </w:rPr>
+        <w:t>4 ...</w:t>
+      </w:r>
+      <w:r>
+        <w:rPr>
+          <w:rStyle w:val="hljs-number"/>
+        </w:rPr>
+        <w:t xml:space="preserve"> 4 </w:t>
+      </w:r>
+      <w:r>
+        <w:rPr>
+          <w:rStyle w:val="HTMLCode"/>
+          <w:rFonts w:eastAsiaTheme="majorEastAsia"/>
+        </w:rPr>
+        <w:t>5 8] [6</w:t>
+      </w:r>
+      <w:r>
+        <w:rPr>
+          <w:rStyle w:val="hljs-number"/>
+        </w:rPr>
+        <w:t xml:space="preserve"> 9 </w:t>
+      </w:r>
+      <w:r>
+        <w:rPr>
+          <w:rStyle w:val="HTMLCode"/>
+          <w:rFonts w:eastAsiaTheme="majorEastAsia"/>
+        </w:rPr>
+        <w:t>9 ...</w:t>
+      </w:r>
+      <w:r>
+        <w:rPr>
+          <w:rStyle w:val="hljs-number"/>
+        </w:rPr>
+        <w:t xml:space="preserve"> 1 </w:t>
+      </w:r>
+      <w:r>
+        <w:rPr>
+          <w:rStyle w:val="HTMLCode"/>
+          <w:rFonts w:eastAsiaTheme="majorEastAsia"/>
+        </w:rPr>
+        <w:t>1 5]</w:t>
+      </w:r>
+    </w:p>
+    <w:p>
+      <w:pPr>
+        <w:pStyle w:val="HTMLPreformatted"/>
+        <w:rPr>
+          <w:rStyle w:val="HTMLCode"/>
+          <w:rFonts w:eastAsiaTheme="majorEastAsia"/>
+        </w:rPr>
+      </w:pPr>
+      <w:r>
+        <w:rPr>
+          <w:rStyle w:val="HTMLCode"/>
+          <w:rFonts w:eastAsiaTheme="majorEastAsia"/>
+        </w:rPr>
+        <w:t>Accuracy: 68.096 %</w:t>
+      </w:r>
+    </w:p>
+    <w:p>
+      <w:pPr>
+        <w:pStyle w:val="HTMLPreformatted"/>
+        <w:rPr>
+          <w:rStyle w:val="HTMLCode"/>
+          <w:rFonts w:eastAsiaTheme="majorEastAsia"/>
+        </w:rPr>
+      </w:pPr>
+      <w:r>
+        <w:rPr>
+          <w:rStyle w:val="HTMLCode"/>
+          <w:rFonts w:eastAsiaTheme="majorEastAsia"/>
+        </w:rPr>
+        <w:t>Iteration: 850</w:t>
+      </w:r>
+    </w:p>
+    <w:p>
+      <w:pPr>
+        <w:pStyle w:val="HTMLPreformatted"/>
+        <w:rPr>
+          <w:rStyle w:val="HTMLCode"/>
+          <w:rFonts w:eastAsiaTheme="majorEastAsia"/>
+        </w:rPr>
+      </w:pPr>
+      <w:r>
+        <w:rPr>
+          <w:rStyle w:val="HTMLCode"/>
+          <w:rFonts w:eastAsiaTheme="majorEastAsia"/>
+        </w:rPr>
+        <w:t>[6</w:t>
+      </w:r>
+      <w:r>
+        <w:rPr>
+          <w:rStyle w:val="hljs-number"/>
+        </w:rPr>
+        <w:t xml:space="preserve"> 5 </w:t>
+      </w:r>
+      <w:r>
+        <w:rPr>
+          <w:rStyle w:val="HTMLCode"/>
+          <w:rFonts w:eastAsiaTheme="majorEastAsia"/>
+        </w:rPr>
+        <w:t>4 ...</w:t>
+      </w:r>
+      <w:r>
+        <w:rPr>
+          <w:rStyle w:val="hljs-number"/>
+        </w:rPr>
+        <w:t xml:space="preserve"> 4 </w:t>
+      </w:r>
+      <w:r>
+        <w:rPr>
+          <w:rStyle w:val="HTMLCode"/>
+          <w:rFonts w:eastAsiaTheme="majorEastAsia"/>
+        </w:rPr>
+        <w:t>5 8] [6</w:t>
+      </w:r>
+      <w:r>
+        <w:rPr>
+          <w:rStyle w:val="hljs-number"/>
+        </w:rPr>
+        <w:t xml:space="preserve"> 9 </w:t>
+      </w:r>
+      <w:r>
+        <w:rPr>
+          <w:rStyle w:val="HTMLCode"/>
+          <w:rFonts w:eastAsiaTheme="majorEastAsia"/>
+        </w:rPr>
+        <w:t>9 ...</w:t>
+      </w:r>
+      <w:r>
+        <w:rPr>
+          <w:rStyle w:val="hljs-number"/>
+        </w:rPr>
+        <w:t xml:space="preserve"> 1 </w:t>
+      </w:r>
+      <w:r>
+        <w:rPr>
+          <w:rStyle w:val="HTMLCode"/>
+          <w:rFonts w:eastAsiaTheme="majorEastAsia"/>
+        </w:rPr>
+        <w:t>1 5]</w:t>
+      </w:r>
+    </w:p>
+    <w:p>
+      <w:pPr>
+        <w:pStyle w:val="HTMLPreformatted"/>
+        <w:rPr>
+          <w:rStyle w:val="HTMLCode"/>
+          <w:rFonts w:eastAsiaTheme="majorEastAsia"/>
+        </w:rPr>
+      </w:pPr>
+      <w:r>
+        <w:rPr>
+          <w:rStyle w:val="HTMLCode"/>
+          <w:rFonts w:eastAsiaTheme="majorEastAsia"/>
+        </w:rPr>
+        <w:t>Accuracy: 68.874 %</w:t>
+      </w:r>
+    </w:p>
+    <w:p>
+      <w:pPr>
+        <w:pStyle w:val="HTMLPreformatted"/>
+        <w:rPr>
+          <w:rStyle w:val="HTMLCode"/>
+          <w:rFonts w:eastAsiaTheme="majorEastAsia"/>
+        </w:rPr>
+      </w:pPr>
+      <w:r>
+        <w:rPr>
+          <w:rStyle w:val="HTMLCode"/>
+          <w:rFonts w:eastAsiaTheme="majorEastAsia"/>
+        </w:rPr>
+        <w:t>Iteration: 900</w:t>
+      </w:r>
+    </w:p>
+    <w:p>
+      <w:pPr>
+        <w:pStyle w:val="HTMLPreformatted"/>
+        <w:rPr>
+          <w:rStyle w:val="HTMLCode"/>
+          <w:rFonts w:eastAsiaTheme="majorEastAsia"/>
+        </w:rPr>
+      </w:pPr>
+      <w:r>
+        <w:rPr>
+          <w:rStyle w:val="HTMLCode"/>
+          <w:rFonts w:eastAsiaTheme="majorEastAsia"/>
+        </w:rPr>
+        <w:t>[6</w:t>
+      </w:r>
+      <w:r>
+        <w:rPr>
+          <w:rStyle w:val="hljs-number"/>
+        </w:rPr>
+        <w:t xml:space="preserve"> 5 </w:t>
+      </w:r>
+      <w:r>
+        <w:rPr>
+          <w:rStyle w:val="HTMLCode"/>
+          <w:rFonts w:eastAsiaTheme="majorEastAsia"/>
+        </w:rPr>
+        <w:t>4 ...</w:t>
+      </w:r>
+      <w:r>
+        <w:rPr>
+          <w:rStyle w:val="hljs-number"/>
+        </w:rPr>
+        <w:t xml:space="preserve"> 4 </w:t>
+      </w:r>
+      <w:r>
+        <w:rPr>
+          <w:rStyle w:val="HTMLCode"/>
+          <w:rFonts w:eastAsiaTheme="majorEastAsia"/>
+        </w:rPr>
+        <w:t>5 8] [6</w:t>
+      </w:r>
+      <w:r>
+        <w:rPr>
+          <w:rStyle w:val="hljs-number"/>
+        </w:rPr>
+        <w:t xml:space="preserve"> 9 </w:t>
+      </w:r>
+      <w:r>
+        <w:rPr>
+          <w:rStyle w:val="HTMLCode"/>
+          <w:rFonts w:eastAsiaTheme="majorEastAsia"/>
+        </w:rPr>
+        <w:t>9 ...</w:t>
+      </w:r>
+      <w:r>
+        <w:rPr>
+          <w:rStyle w:val="hljs-number"/>
+        </w:rPr>
+        <w:t xml:space="preserve"> 1 </w:t>
+      </w:r>
+      <w:r>
+        <w:rPr>
+          <w:rStyle w:val="HTMLCode"/>
+          <w:rFonts w:eastAsiaTheme="majorEastAsia"/>
+        </w:rPr>
+        <w:t>1 5]</w:t>
+      </w:r>
+    </w:p>
+    <w:p>
+      <w:pPr>
+        <w:pStyle w:val="HTMLPreformatted"/>
+        <w:rPr>
+          <w:rStyle w:val="HTMLCode"/>
+          <w:rFonts w:eastAsiaTheme="majorEastAsia"/>
+        </w:rPr>
+      </w:pPr>
+      <w:r>
+        <w:rPr>
+          <w:rStyle w:val="HTMLCode"/>
+          <w:rFonts w:eastAsiaTheme="majorEastAsia"/>
+        </w:rPr>
+        <w:t>Accuracy: 69.582 %</w:t>
+      </w:r>
+    </w:p>
+    <w:p>
+      <w:pPr>
+        <w:pStyle w:val="HTMLPreformatted"/>
+        <w:rPr>
+          <w:rStyle w:val="HTMLCode"/>
+          <w:rFonts w:eastAsiaTheme="majorEastAsia"/>
+        </w:rPr>
+      </w:pPr>
+      <w:r>
+        <w:rPr>
+          <w:rStyle w:val="HTMLCode"/>
+          <w:rFonts w:eastAsiaTheme="majorEastAsia"/>
+        </w:rPr>
         <w:lastRenderedPageBreak/>
-        <w:t>[6</w:t>
-      </w:r>
-      <w:r>
-        <w:rPr>
-          <w:rStyle w:val="hljs-number"/>
-        </w:rPr>
-        <w:t xml:space="preserve"> 5 </w:t>
-      </w:r>
-      <w:r>
-        <w:rPr>
-          <w:rStyle w:val="HTMLCode"/>
-          <w:rFonts w:eastAsiaTheme="majorEastAsia"/>
-        </w:rPr>
-        <w:t>4 ...</w:t>
-      </w:r>
-      <w:r>
-        <w:rPr>
-          <w:rStyle w:val="hljs-number"/>
-        </w:rPr>
-        <w:t xml:space="preserve"> 4 </w:t>
-      </w:r>
-      <w:r>
-        <w:rPr>
-          <w:rStyle w:val="HTMLCode"/>
-          <w:rFonts w:eastAsiaTheme="majorEastAsia"/>
-        </w:rPr>
-        <w:t>5 8] [6</w:t>
-      </w:r>
-      <w:r>
-        <w:rPr>
-          <w:rStyle w:val="hljs-number"/>
-        </w:rPr>
-        <w:t xml:space="preserve"> 9 </w:t>
-      </w:r>
-      <w:r>
-        <w:rPr>
-          <w:rStyle w:val="HTMLCode"/>
-          <w:rFonts w:eastAsiaTheme="majorEastAsia"/>
-        </w:rPr>
-        <w:t>9 ...</w:t>
-      </w:r>
-      <w:r>
-        <w:rPr>
-          <w:rStyle w:val="hljs-number"/>
-        </w:rPr>
-        <w:t xml:space="preserve"> 1 </w:t>
-      </w:r>
-      <w:r>
-        <w:rPr>
-          <w:rStyle w:val="HTMLCode"/>
-          <w:rFonts w:eastAsiaTheme="majorEastAsia"/>
-        </w:rPr>
-        <w:t>1 5]</w:t>
-      </w:r>
-    </w:p>
-    <w:p>
-      <w:pPr>
-        <w:pStyle w:val="HTMLPreformatted"/>
-        <w:rPr>
-          <w:rStyle w:val="HTMLCode"/>
-          <w:rFonts w:eastAsiaTheme="majorEastAsia"/>
-        </w:rPr>
-      </w:pPr>
-      <w:r>
-        <w:rPr>
-          <w:rStyle w:val="HTMLCode"/>
-          <w:rFonts w:eastAsiaTheme="majorEastAsia"/>
-        </w:rPr>
-        <w:t>Accuracy: 68.096 %</w:t>
-      </w:r>
-    </w:p>
-    <w:p>
-      <w:pPr>
-        <w:pStyle w:val="HTMLPreformatted"/>
-        <w:rPr>
-          <w:rStyle w:val="HTMLCode"/>
-          <w:rFonts w:eastAsiaTheme="majorEastAsia"/>
-        </w:rPr>
-      </w:pPr>
-      <w:r>
-        <w:rPr>
-          <w:rStyle w:val="HTMLCode"/>
-          <w:rFonts w:eastAsiaTheme="majorEastAsia"/>
-        </w:rPr>
-        <w:t>Iteration: 850</w:t>
-      </w:r>
-    </w:p>
-    <w:p>
-      <w:pPr>
-        <w:pStyle w:val="HTMLPreformatted"/>
-        <w:rPr>
-          <w:rStyle w:val="HTMLCode"/>
-          <w:rFonts w:eastAsiaTheme="majorEastAsia"/>
-        </w:rPr>
-      </w:pPr>
-      <w:r>
-        <w:rPr>
-          <w:rStyle w:val="HTMLCode"/>
-          <w:rFonts w:eastAsiaTheme="majorEastAsia"/>
-        </w:rPr>
-        <w:t>[6</w:t>
-      </w:r>
-      <w:r>
-        <w:rPr>
-          <w:rStyle w:val="hljs-number"/>
-        </w:rPr>
-        <w:t xml:space="preserve"> 5 </w:t>
-      </w:r>
-      <w:r>
-        <w:rPr>
-          <w:rStyle w:val="HTMLCode"/>
-          <w:rFonts w:eastAsiaTheme="majorEastAsia"/>
-        </w:rPr>
-        <w:t>4 ...</w:t>
-      </w:r>
-      <w:r>
-        <w:rPr>
-          <w:rStyle w:val="hljs-number"/>
-        </w:rPr>
-        <w:t xml:space="preserve"> 4 </w:t>
-      </w:r>
-      <w:r>
-        <w:rPr>
-          <w:rStyle w:val="HTMLCode"/>
-          <w:rFonts w:eastAsiaTheme="majorEastAsia"/>
-        </w:rPr>
-        <w:t>5 8] [6</w:t>
-      </w:r>
-      <w:r>
-        <w:rPr>
-          <w:rStyle w:val="hljs-number"/>
-        </w:rPr>
-        <w:t xml:space="preserve"> 9 </w:t>
-      </w:r>
-      <w:r>
-        <w:rPr>
-          <w:rStyle w:val="HTMLCode"/>
-          <w:rFonts w:eastAsiaTheme="majorEastAsia"/>
-        </w:rPr>
-        <w:t>9 ...</w:t>
-      </w:r>
-      <w:r>
-        <w:rPr>
-          <w:rStyle w:val="hljs-number"/>
-        </w:rPr>
-        <w:t xml:space="preserve"> 1 </w:t>
-      </w:r>
-      <w:r>
-        <w:rPr>
-          <w:rStyle w:val="HTMLCode"/>
-          <w:rFonts w:eastAsiaTheme="majorEastAsia"/>
-        </w:rPr>
-        <w:t>1 5]</w:t>
-      </w:r>
-    </w:p>
-    <w:p>
-      <w:pPr>
-        <w:pStyle w:val="HTMLPreformatted"/>
-        <w:rPr>
-          <w:rStyle w:val="HTMLCode"/>
-          <w:rFonts w:eastAsiaTheme="majorEastAsia"/>
-        </w:rPr>
-      </w:pPr>
-      <w:r>
-        <w:rPr>
-          <w:rStyle w:val="HTMLCode"/>
-          <w:rFonts w:eastAsiaTheme="majorEastAsia"/>
-        </w:rPr>
-        <w:t>Accuracy: 68.874 %</w:t>
-      </w:r>
-    </w:p>
-    <w:p>
-      <w:pPr>
-        <w:pStyle w:val="HTMLPreformatted"/>
-        <w:rPr>
-          <w:rStyle w:val="HTMLCode"/>
-          <w:rFonts w:eastAsiaTheme="majorEastAsia"/>
-        </w:rPr>
-      </w:pPr>
-      <w:r>
-        <w:rPr>
-          <w:rStyle w:val="HTMLCode"/>
-          <w:rFonts w:eastAsiaTheme="majorEastAsia"/>
-        </w:rPr>
-        <w:t>Iteration: 900</w:t>
-      </w:r>
-    </w:p>
-    <w:p>
-      <w:pPr>
-        <w:pStyle w:val="HTMLPreformatted"/>
-        <w:rPr>
-          <w:rStyle w:val="HTMLCode"/>
-          <w:rFonts w:eastAsiaTheme="majorEastAsia"/>
-        </w:rPr>
-      </w:pPr>
-      <w:r>
-        <w:rPr>
-          <w:rStyle w:val="HTMLCode"/>
-          <w:rFonts w:eastAsiaTheme="majorEastAsia"/>
-        </w:rPr>
-        <w:t>[6</w:t>
-      </w:r>
-      <w:r>
-        <w:rPr>
-          <w:rStyle w:val="hljs-number"/>
-        </w:rPr>
-        <w:t xml:space="preserve"> 5 </w:t>
-      </w:r>
-      <w:r>
-        <w:rPr>
-          <w:rStyle w:val="HTMLCode"/>
-          <w:rFonts w:eastAsiaTheme="majorEastAsia"/>
-        </w:rPr>
-        <w:t>4 ...</w:t>
-      </w:r>
-      <w:r>
-        <w:rPr>
-          <w:rStyle w:val="hljs-number"/>
-        </w:rPr>
-        <w:t xml:space="preserve"> 4 </w:t>
-      </w:r>
-      <w:r>
-        <w:rPr>
-          <w:rStyle w:val="HTMLCode"/>
-          <w:rFonts w:eastAsiaTheme="majorEastAsia"/>
-        </w:rPr>
-        <w:t>5 8] [6</w:t>
-      </w:r>
-      <w:r>
-        <w:rPr>
-          <w:rStyle w:val="hljs-number"/>
-        </w:rPr>
-        <w:t xml:space="preserve"> 9 </w:t>
-      </w:r>
-      <w:r>
-        <w:rPr>
-          <w:rStyle w:val="HTMLCode"/>
-          <w:rFonts w:eastAsiaTheme="majorEastAsia"/>
-        </w:rPr>
-        <w:t>9 ...</w:t>
-      </w:r>
-      <w:r>
-        <w:rPr>
-          <w:rStyle w:val="hljs-number"/>
-        </w:rPr>
-        <w:t xml:space="preserve"> 1 </w:t>
-      </w:r>
-      <w:r>
-        <w:rPr>
-          <w:rStyle w:val="HTMLCode"/>
-          <w:rFonts w:eastAsiaTheme="majorEastAsia"/>
-        </w:rPr>
-        <w:t>1 5]</w:t>
-      </w:r>
-    </w:p>
-    <w:p>
-      <w:pPr>
-        <w:pStyle w:val="HTMLPreformatted"/>
-        <w:rPr>
-          <w:rStyle w:val="HTMLCode"/>
-          <w:rFonts w:eastAsiaTheme="majorEastAsia"/>
-        </w:rPr>
-      </w:pPr>
-      <w:r>
-        <w:rPr>
-          <w:rStyle w:val="HTMLCode"/>
-          <w:rFonts w:eastAsiaTheme="majorEastAsia"/>
-        </w:rPr>
-        <w:t>Accuracy: 69.582 %</w:t>
-      </w:r>
-    </w:p>
-    <w:p>
-      <w:pPr>
-        <w:pStyle w:val="HTMLPreformatted"/>
-        <w:rPr>
-          <w:rStyle w:val="HTMLCode"/>
-          <w:rFonts w:eastAsiaTheme="majorEastAsia"/>
-        </w:rPr>
-      </w:pPr>
-      <w:r>
-        <w:rPr>
-          <w:rStyle w:val="HTMLCode"/>
-          <w:rFonts w:eastAsiaTheme="majorEastAsia"/>
-        </w:rPr>
         <w:t>Iteration: 950</w:t>
       </w:r>
     </w:p>
@@ -11052,13 +11057,1164 @@
           <w:b/>
           <w:sz w:val="32"/>
           <w:szCs w:val="32"/>
-          <w:rtl/>
-          <w:lang w:bidi="fa-IR"/>
-        </w:rPr>
-      </w:pPr>
+          <w:lang w:bidi="fa-IR"/>
+        </w:rPr>
+      </w:pPr>
+    </w:p>
+    <w:p>
+      <w:pPr>
+        <w:jc w:val="both"/>
+        <w:rPr>
+          <w:rFonts w:cs="B Nazanin"/>
+          <w:b/>
+          <w:sz w:val="32"/>
+          <w:szCs w:val="32"/>
+          <w:lang w:bidi="fa-IR"/>
+        </w:rPr>
+      </w:pPr>
+    </w:p>
+    <w:p>
+      <w:pPr>
+        <w:jc w:val="both"/>
+        <w:rPr>
+          <w:rFonts w:cs="B Nazanin"/>
+          <w:b/>
+          <w:sz w:val="32"/>
+          <w:szCs w:val="32"/>
+          <w:lang w:bidi="fa-IR"/>
+        </w:rPr>
+      </w:pPr>
+    </w:p>
+    <w:p>
+      <w:pPr>
+        <w:jc w:val="both"/>
+        <w:rPr>
+          <w:rFonts w:cs="B Nazanin"/>
+          <w:b/>
+          <w:sz w:val="32"/>
+          <w:szCs w:val="32"/>
+          <w:lang w:bidi="fa-IR"/>
+        </w:rPr>
+      </w:pPr>
+    </w:p>
+    <w:p>
+      <w:pPr>
+        <w:jc w:val="both"/>
+        <w:rPr>
+          <w:rFonts w:cs="B Nazanin"/>
+          <w:b/>
+          <w:sz w:val="32"/>
+          <w:szCs w:val="32"/>
+          <w:lang w:bidi="fa-IR"/>
+        </w:rPr>
+      </w:pPr>
+    </w:p>
+    <w:p>
+      <w:pPr>
+        <w:jc w:val="both"/>
+        <w:rPr>
+          <w:rFonts w:cs="B Nazanin"/>
+          <w:b/>
+          <w:sz w:val="32"/>
+          <w:szCs w:val="32"/>
+          <w:lang w:bidi="fa-IR"/>
+        </w:rPr>
+      </w:pPr>
+    </w:p>
+    <w:p>
+      <w:pPr>
+        <w:jc w:val="both"/>
+        <w:rPr>
+          <w:rFonts w:cs="B Nazanin"/>
+          <w:b/>
+          <w:sz w:val="32"/>
+          <w:szCs w:val="32"/>
+          <w:lang w:bidi="fa-IR"/>
+        </w:rPr>
+      </w:pPr>
+    </w:p>
+    <w:p>
+      <w:pPr>
+        <w:bidi/>
+        <w:jc w:val="both"/>
+        <w:rPr>
+          <w:rFonts w:cs="B Nazanin"/>
+          <w:b/>
+          <w:sz w:val="32"/>
+          <w:szCs w:val="32"/>
+          <w:lang w:bidi="fa-IR"/>
+        </w:rPr>
+      </w:pPr>
+      <w:r>
+        <w:rPr>
+          <w:rFonts w:cs="B Nazanin" w:hint="cs"/>
+          <w:b/>
+          <w:sz w:val="32"/>
+          <w:szCs w:val="32"/>
+          <w:rtl/>
+          <w:lang w:bidi="fa-IR"/>
+        </w:rPr>
+        <w:lastRenderedPageBreak/>
+        <w:t>جست و جوی معماری شبکه عصبی (</w:t>
+      </w:r>
+      <w:r>
+        <w:rPr>
+          <w:rFonts w:cs="B Nazanin"/>
+          <w:b/>
+          <w:sz w:val="32"/>
+          <w:szCs w:val="32"/>
+          <w:lang w:bidi="fa-IR"/>
+        </w:rPr>
+        <w:t>NAS</w:t>
+      </w:r>
+      <w:r>
+        <w:rPr>
+          <w:rFonts w:cs="B Nazanin" w:hint="cs"/>
+          <w:b/>
+          <w:sz w:val="32"/>
+          <w:szCs w:val="32"/>
+          <w:rtl/>
+          <w:lang w:bidi="fa-IR"/>
+        </w:rPr>
+        <w:t>)</w:t>
+      </w:r>
+    </w:p>
+    <w:p>
+      <w:pPr>
+        <w:bidi/>
+        <w:jc w:val="both"/>
+        <w:rPr>
+          <w:rFonts w:cs="B Nazanin"/>
+          <w:b/>
+          <w:sz w:val="32"/>
+          <w:szCs w:val="32"/>
+          <w:rtl/>
+          <w:lang w:bidi="fa-IR"/>
+        </w:rPr>
+      </w:pPr>
+      <w:r>
+        <w:rPr>
+          <w:rFonts w:cs="B Nazanin" w:hint="cs"/>
+          <w:b/>
+          <w:sz w:val="32"/>
+          <w:szCs w:val="32"/>
+          <w:rtl/>
+          <w:lang w:bidi="fa-IR"/>
+        </w:rPr>
+        <w:t>در این بخش از الگوریتم</w:t>
+      </w:r>
+      <w:r>
+        <w:rPr>
+          <w:rFonts w:cs="B Nazanin"/>
+          <w:b/>
+          <w:sz w:val="32"/>
+          <w:szCs w:val="32"/>
+          <w:rtl/>
+          <w:lang w:bidi="fa-IR"/>
+        </w:rPr>
+        <w:softHyphen/>
+      </w:r>
+      <w:r>
+        <w:rPr>
+          <w:rFonts w:cs="B Nazanin" w:hint="cs"/>
+          <w:b/>
+          <w:sz w:val="32"/>
+          <w:szCs w:val="32"/>
+          <w:rtl/>
+          <w:lang w:bidi="fa-IR"/>
+        </w:rPr>
+        <w:t xml:space="preserve">های تکاملی </w:t>
+      </w:r>
+      <w:r>
+        <w:rPr>
+          <w:rFonts w:cs="B Nazanin" w:hint="cs"/>
+          <w:b/>
+          <w:sz w:val="32"/>
+          <w:szCs w:val="32"/>
+          <w:rtl/>
+          <w:lang w:bidi="fa-IR"/>
+        </w:rPr>
+        <w:t xml:space="preserve">برای پیدا کردن بهترین معماری استفاده شده است. بدین صورت که با اندازه جمعیت 10 معماری به اندازه 10 نسل جلو رفته و درنهایت بهترین معماری با بهترین </w:t>
+      </w:r>
+      <w:r>
+        <w:rPr>
+          <w:rFonts w:cs="B Nazanin"/>
+          <w:b/>
+          <w:sz w:val="32"/>
+          <w:szCs w:val="32"/>
+          <w:lang w:bidi="fa-IR"/>
+        </w:rPr>
+        <w:t>fitness</w:t>
+      </w:r>
+      <w:r>
+        <w:rPr>
+          <w:rFonts w:cs="B Nazanin" w:hint="cs"/>
+          <w:b/>
+          <w:sz w:val="32"/>
+          <w:szCs w:val="32"/>
+          <w:rtl/>
+          <w:lang w:bidi="fa-IR"/>
+        </w:rPr>
+        <w:t xml:space="preserve"> را انتخاب می</w:t>
+      </w:r>
+      <w:r>
+        <w:rPr>
+          <w:rFonts w:cs="B Nazanin"/>
+          <w:b/>
+          <w:sz w:val="32"/>
+          <w:szCs w:val="32"/>
+          <w:rtl/>
+          <w:lang w:bidi="fa-IR"/>
+        </w:rPr>
+        <w:softHyphen/>
+      </w:r>
+      <w:r>
+        <w:rPr>
+          <w:rFonts w:cs="B Nazanin" w:hint="cs"/>
+          <w:b/>
+          <w:sz w:val="32"/>
+          <w:szCs w:val="32"/>
+          <w:rtl/>
+          <w:lang w:bidi="fa-IR"/>
+        </w:rPr>
+        <w:t>کنیم.</w:t>
+      </w:r>
+    </w:p>
+    <w:p>
+      <w:pPr>
+        <w:bidi/>
+        <w:jc w:val="both"/>
+        <w:rPr>
+          <w:rFonts w:cs="B Nazanin"/>
+          <w:b/>
+          <w:sz w:val="32"/>
+          <w:szCs w:val="32"/>
+          <w:rtl/>
+          <w:lang w:bidi="fa-IR"/>
+        </w:rPr>
+      </w:pPr>
+    </w:p>
+    <w:p>
+      <w:pPr>
+        <w:bidi/>
+        <w:jc w:val="both"/>
+        <w:rPr>
+          <w:rFonts w:cs="B Nazanin"/>
+          <w:b/>
+          <w:sz w:val="32"/>
+          <w:szCs w:val="32"/>
+          <w:rtl/>
+          <w:lang w:bidi="fa-IR"/>
+        </w:rPr>
+      </w:pPr>
+      <w:r>
+        <w:rPr>
+          <w:rFonts w:cs="B Nazanin" w:hint="cs"/>
+          <w:b/>
+          <w:sz w:val="32"/>
+          <w:szCs w:val="32"/>
+          <w:rtl/>
+          <w:lang w:bidi="fa-IR"/>
+        </w:rPr>
+        <w:t xml:space="preserve">کلاس </w:t>
+      </w:r>
+      <w:r>
+        <w:rPr>
+          <w:rFonts w:cs="B Nazanin"/>
+          <w:b/>
+          <w:sz w:val="32"/>
+          <w:szCs w:val="32"/>
+          <w:lang w:bidi="fa-IR"/>
+        </w:rPr>
+        <w:t>NAS</w:t>
+      </w:r>
+      <w:r>
+        <w:rPr>
+          <w:rFonts w:cs="B Nazanin" w:hint="cs"/>
+          <w:b/>
+          <w:sz w:val="32"/>
+          <w:szCs w:val="32"/>
+          <w:rtl/>
+          <w:lang w:bidi="fa-IR"/>
+        </w:rPr>
+        <w:t xml:space="preserve"> هنگام ساخته شدن مقادیر فضای جست و جو را در خود ذخیره می</w:t>
+      </w:r>
+      <w:r>
+        <w:rPr>
+          <w:rFonts w:cs="B Nazanin"/>
+          <w:b/>
+          <w:sz w:val="32"/>
+          <w:szCs w:val="32"/>
+          <w:rtl/>
+          <w:lang w:bidi="fa-IR"/>
+        </w:rPr>
+        <w:softHyphen/>
+      </w:r>
+      <w:r>
+        <w:rPr>
+          <w:rFonts w:cs="B Nazanin" w:hint="cs"/>
+          <w:b/>
+          <w:sz w:val="32"/>
+          <w:szCs w:val="32"/>
+          <w:rtl/>
+          <w:lang w:bidi="fa-IR"/>
+        </w:rPr>
+        <w:t>کند:</w:t>
+      </w:r>
+    </w:p>
+    <w:p>
+      <w:pPr>
+        <w:bidi/>
+        <w:jc w:val="both"/>
+        <w:rPr>
+          <w:noProof/>
+        </w:rPr>
+      </w:pPr>
+      <w:r>
+        <w:rPr>
+          <w:noProof/>
+        </w:rPr>
+        <w:drawing>
+          <wp:inline distT="0" distB="0" distL="0" distR="0" wp14:anchorId="3B086214" wp14:editId="41EDA3B6">
+            <wp:extent cx="5939155" cy="2100802"/>
+            <wp:effectExtent l="0" t="0" r="4445" b="0"/>
+            <wp:docPr id="1" name="Picture 1"/>
+            <wp:cNvGraphicFramePr>
+              <a:graphicFrameLocks xmlns:a="http://schemas.openxmlformats.org/drawingml/2006/main" noChangeAspect="1"/>
+            </wp:cNvGraphicFramePr>
+            <a:graphic xmlns:a="http://schemas.openxmlformats.org/drawingml/2006/main">
+              <a:graphicData uri="http://schemas.openxmlformats.org/drawingml/2006/picture">
+                <pic:pic xmlns:pic="http://schemas.openxmlformats.org/drawingml/2006/picture">
+                  <pic:nvPicPr>
+                    <pic:cNvPr id="1" name=""/>
+                    <pic:cNvPicPr/>
+                  </pic:nvPicPr>
+                  <pic:blipFill rotWithShape="1">
+                    <a:blip r:embed="rId22"/>
+                    <a:srcRect l="18868" t="24958" r="39012" b="48555"/>
+                    <a:stretch/>
+                  </pic:blipFill>
+                  <pic:spPr bwMode="auto">
+                    <a:xfrm>
+                      <a:off x="0" y="0"/>
+                      <a:ext cx="5969658" cy="2111592"/>
+                    </a:xfrm>
+                    <a:prstGeom prst="rect">
+                      <a:avLst/>
+                    </a:prstGeom>
+                    <a:ln>
+                      <a:noFill/>
+                    </a:ln>
+                    <a:extLst>
+                      <a:ext uri="{53640926-AAD7-44D8-BBD7-CCE9431645EC}">
+                        <a14:shadowObscured xmlns:a14="http://schemas.microsoft.com/office/drawing/2010/main"/>
+                      </a:ext>
+                    </a:extLst>
+                  </pic:spPr>
+                </pic:pic>
+              </a:graphicData>
+            </a:graphic>
+          </wp:inline>
+        </w:drawing>
+      </w:r>
+    </w:p>
+    <w:p>
+      <w:pPr>
+        <w:bidi/>
+        <w:rPr>
+          <w:noProof/>
+          <w:rtl/>
+        </w:rPr>
+      </w:pPr>
+    </w:p>
+    <w:p>
+      <w:pPr>
+        <w:tabs>
+          <w:tab w:val="left" w:pos="2040"/>
+        </w:tabs>
+        <w:bidi/>
+        <w:rPr>
+          <w:rFonts w:cs="B Nazanin"/>
+          <w:sz w:val="32"/>
+          <w:szCs w:val="32"/>
+          <w:rtl/>
+          <w:lang w:bidi="fa-IR"/>
+        </w:rPr>
+      </w:pPr>
+      <w:r>
+        <w:rPr>
+          <w:rFonts w:cs="B Nazanin" w:hint="cs"/>
+          <w:sz w:val="32"/>
+          <w:szCs w:val="32"/>
+          <w:rtl/>
+          <w:lang w:bidi="fa-IR"/>
+        </w:rPr>
+        <w:t>و هنگام اجرای الگوریتم تکاملی، عملگرهای تغییر برای تکامل از این مقادیر استفاده می</w:t>
+      </w:r>
+      <w:r>
+        <w:rPr>
+          <w:rFonts w:cs="B Nazanin"/>
+          <w:sz w:val="32"/>
+          <w:szCs w:val="32"/>
+          <w:rtl/>
+          <w:lang w:bidi="fa-IR"/>
+        </w:rPr>
+        <w:softHyphen/>
+      </w:r>
+      <w:r>
+        <w:rPr>
+          <w:rFonts w:cs="B Nazanin" w:hint="cs"/>
+          <w:sz w:val="32"/>
+          <w:szCs w:val="32"/>
+          <w:rtl/>
+          <w:lang w:bidi="fa-IR"/>
+        </w:rPr>
+        <w:t>کنند. سپس برای مقداردهی اولیه از فضای جست و جو به صورت رندوم انتخاب می</w:t>
+      </w:r>
+      <w:r>
+        <w:rPr>
+          <w:rFonts w:cs="B Nazanin"/>
+          <w:sz w:val="32"/>
+          <w:szCs w:val="32"/>
+          <w:rtl/>
+          <w:lang w:bidi="fa-IR"/>
+        </w:rPr>
+        <w:softHyphen/>
+      </w:r>
+      <w:r>
+        <w:rPr>
+          <w:rFonts w:cs="B Nazanin" w:hint="cs"/>
+          <w:sz w:val="32"/>
+          <w:szCs w:val="32"/>
+          <w:rtl/>
+          <w:lang w:bidi="fa-IR"/>
+        </w:rPr>
+        <w:t xml:space="preserve">کنیم توسط تابع </w:t>
+      </w:r>
+      <w:proofErr w:type="spellStart"/>
+      <w:r>
+        <w:rPr>
+          <w:rFonts w:cs="B Nazanin"/>
+          <w:sz w:val="32"/>
+          <w:szCs w:val="32"/>
+          <w:lang w:bidi="fa-IR"/>
+        </w:rPr>
+        <w:t>random_network</w:t>
+      </w:r>
+      <w:proofErr w:type="spellEnd"/>
+      <w:r>
+        <w:rPr>
+          <w:rFonts w:cs="B Nazanin" w:hint="cs"/>
+          <w:sz w:val="32"/>
+          <w:szCs w:val="32"/>
+          <w:rtl/>
+          <w:lang w:bidi="fa-IR"/>
+        </w:rPr>
+        <w:t xml:space="preserve"> که با صدا زدن آن یک معماری خروجی می</w:t>
+      </w:r>
+      <w:r>
+        <w:rPr>
+          <w:rFonts w:cs="B Nazanin"/>
+          <w:sz w:val="32"/>
+          <w:szCs w:val="32"/>
+          <w:rtl/>
+          <w:lang w:bidi="fa-IR"/>
+        </w:rPr>
+        <w:softHyphen/>
+      </w:r>
+      <w:r>
+        <w:rPr>
+          <w:rFonts w:cs="B Nazanin" w:hint="cs"/>
+          <w:sz w:val="32"/>
+          <w:szCs w:val="32"/>
+          <w:rtl/>
+          <w:lang w:bidi="fa-IR"/>
+        </w:rPr>
+        <w:t xml:space="preserve">دهد. </w:t>
+      </w:r>
+    </w:p>
+    <w:p>
+      <w:pPr>
+        <w:tabs>
+          <w:tab w:val="left" w:pos="2040"/>
+        </w:tabs>
+        <w:bidi/>
+        <w:rPr>
+          <w:rFonts w:cs="B Nazanin"/>
+          <w:sz w:val="32"/>
+          <w:szCs w:val="32"/>
+          <w:rtl/>
+          <w:lang w:bidi="fa-IR"/>
+        </w:rPr>
+      </w:pPr>
+    </w:p>
+    <w:p>
+      <w:pPr>
+        <w:tabs>
+          <w:tab w:val="left" w:pos="2040"/>
+        </w:tabs>
+        <w:bidi/>
+        <w:rPr>
+          <w:rFonts w:cs="B Nazanin"/>
+          <w:sz w:val="32"/>
+          <w:szCs w:val="32"/>
+          <w:rtl/>
+          <w:lang w:bidi="fa-IR"/>
+        </w:rPr>
+      </w:pPr>
+    </w:p>
+    <w:p>
+      <w:pPr>
+        <w:tabs>
+          <w:tab w:val="left" w:pos="2040"/>
+        </w:tabs>
+        <w:bidi/>
+        <w:rPr>
+          <w:rFonts w:cs="B Nazanin"/>
+          <w:sz w:val="32"/>
+          <w:szCs w:val="32"/>
+          <w:rtl/>
+          <w:lang w:bidi="fa-IR"/>
+        </w:rPr>
+      </w:pPr>
+    </w:p>
+    <w:p>
+      <w:pPr>
+        <w:tabs>
+          <w:tab w:val="left" w:pos="2040"/>
+        </w:tabs>
+        <w:bidi/>
+        <w:rPr>
+          <w:rFonts w:cs="B Nazanin"/>
+          <w:sz w:val="32"/>
+          <w:szCs w:val="32"/>
+          <w:rtl/>
+          <w:lang w:bidi="fa-IR"/>
+        </w:rPr>
+      </w:pPr>
+    </w:p>
+    <w:p>
+      <w:pPr>
+        <w:tabs>
+          <w:tab w:val="left" w:pos="2040"/>
+        </w:tabs>
+        <w:bidi/>
+        <w:rPr>
+          <w:rFonts w:cs="B Nazanin"/>
+          <w:sz w:val="32"/>
+          <w:szCs w:val="32"/>
+          <w:rtl/>
+          <w:lang w:bidi="fa-IR"/>
+        </w:rPr>
+      </w:pPr>
+    </w:p>
+    <w:p>
+      <w:pPr>
+        <w:tabs>
+          <w:tab w:val="left" w:pos="2040"/>
+        </w:tabs>
+        <w:bidi/>
+        <w:rPr>
+          <w:rFonts w:cs="Calibri"/>
+          <w:b/>
+          <w:bCs/>
+          <w:sz w:val="40"/>
+          <w:szCs w:val="40"/>
+          <w:rtl/>
+          <w:lang w:bidi="fa-IR"/>
+        </w:rPr>
+      </w:pPr>
+      <w:r>
+        <w:rPr>
+          <w:rFonts w:cs="Calibri" w:hint="cs"/>
+          <w:b/>
+          <w:bCs/>
+          <w:sz w:val="40"/>
+          <w:szCs w:val="40"/>
+          <w:rtl/>
+          <w:lang w:bidi="fa-IR"/>
+        </w:rPr>
+        <w:lastRenderedPageBreak/>
+        <w:t>ویژگی</w:t>
+      </w:r>
+      <w:r>
+        <w:rPr>
+          <w:rFonts w:cs="Calibri"/>
+          <w:b/>
+          <w:bCs/>
+          <w:sz w:val="40"/>
+          <w:szCs w:val="40"/>
+          <w:rtl/>
+          <w:lang w:bidi="fa-IR"/>
+        </w:rPr>
+        <w:softHyphen/>
+      </w:r>
+      <w:r>
+        <w:rPr>
+          <w:rFonts w:cs="Calibri" w:hint="cs"/>
+          <w:b/>
+          <w:bCs/>
+          <w:sz w:val="40"/>
+          <w:szCs w:val="40"/>
+          <w:rtl/>
+          <w:lang w:bidi="fa-IR"/>
+        </w:rPr>
+        <w:t>های الگوریتم</w:t>
+      </w:r>
+      <w:r>
+        <w:rPr>
+          <w:rFonts w:cs="Calibri"/>
+          <w:b/>
+          <w:bCs/>
+          <w:sz w:val="40"/>
+          <w:szCs w:val="40"/>
+          <w:rtl/>
+          <w:lang w:bidi="fa-IR"/>
+        </w:rPr>
+        <w:softHyphen/>
+      </w:r>
+      <w:r>
+        <w:rPr>
+          <w:rFonts w:cs="Calibri" w:hint="cs"/>
+          <w:b/>
+          <w:bCs/>
+          <w:sz w:val="40"/>
+          <w:szCs w:val="40"/>
+          <w:rtl/>
+          <w:lang w:bidi="fa-IR"/>
+        </w:rPr>
+        <w:t xml:space="preserve"> تکاملی استفاده شده</w:t>
+      </w:r>
+    </w:p>
+    <w:p>
+      <w:pPr>
+        <w:tabs>
+          <w:tab w:val="left" w:pos="2040"/>
+        </w:tabs>
+        <w:bidi/>
+        <w:rPr>
+          <w:rFonts w:cs="Calibri"/>
+          <w:sz w:val="32"/>
+          <w:szCs w:val="32"/>
+          <w:rtl/>
+          <w:lang w:bidi="fa-IR"/>
+        </w:rPr>
+      </w:pPr>
+      <w:r>
+        <w:rPr>
+          <w:rFonts w:cs="Calibri" w:hint="cs"/>
+          <w:sz w:val="32"/>
+          <w:szCs w:val="32"/>
+          <w:rtl/>
+          <w:lang w:bidi="fa-IR"/>
+        </w:rPr>
+        <w:t>برای الگوریتم تکاملی در فاز 2 پروژه، قسمت</w:t>
+      </w:r>
+      <w:r>
+        <w:rPr>
+          <w:rFonts w:cs="Calibri"/>
+          <w:sz w:val="32"/>
+          <w:szCs w:val="32"/>
+          <w:rtl/>
+          <w:lang w:bidi="fa-IR"/>
+        </w:rPr>
+        <w:softHyphen/>
+      </w:r>
+      <w:r>
+        <w:rPr>
+          <w:rFonts w:cs="Calibri" w:hint="cs"/>
+          <w:sz w:val="32"/>
+          <w:szCs w:val="32"/>
+          <w:rtl/>
+          <w:lang w:bidi="fa-IR"/>
+        </w:rPr>
+        <w:t>های مختلف را به صورت زیر پیاده</w:t>
+      </w:r>
+      <w:r>
+        <w:rPr>
+          <w:rFonts w:cs="Calibri"/>
+          <w:sz w:val="32"/>
+          <w:szCs w:val="32"/>
+          <w:rtl/>
+          <w:lang w:bidi="fa-IR"/>
+        </w:rPr>
+        <w:softHyphen/>
+      </w:r>
+      <w:r>
+        <w:rPr>
+          <w:rFonts w:cs="Calibri" w:hint="cs"/>
+          <w:sz w:val="32"/>
+          <w:szCs w:val="32"/>
+          <w:rtl/>
+          <w:lang w:bidi="fa-IR"/>
+        </w:rPr>
+        <w:t>سازی کرده</w:t>
+      </w:r>
+      <w:r>
+        <w:rPr>
+          <w:rFonts w:cs="Calibri"/>
+          <w:sz w:val="32"/>
+          <w:szCs w:val="32"/>
+          <w:rtl/>
+          <w:lang w:bidi="fa-IR"/>
+        </w:rPr>
+        <w:softHyphen/>
+      </w:r>
+      <w:r>
+        <w:rPr>
+          <w:rFonts w:cs="Calibri" w:hint="cs"/>
+          <w:sz w:val="32"/>
+          <w:szCs w:val="32"/>
+          <w:rtl/>
+          <w:lang w:bidi="fa-IR"/>
+        </w:rPr>
+        <w:t>ایم:</w:t>
+      </w:r>
+    </w:p>
+    <w:p>
+      <w:pPr>
+        <w:pStyle w:val="ListParagraph"/>
+        <w:numPr>
+          <w:ilvl w:val="0"/>
+          <w:numId w:val="5"/>
+        </w:numPr>
+        <w:tabs>
+          <w:tab w:val="left" w:pos="2040"/>
+        </w:tabs>
+        <w:bidi/>
+        <w:rPr>
+          <w:rFonts w:cs="Calibri"/>
+          <w:b/>
+          <w:bCs/>
+          <w:sz w:val="32"/>
+          <w:szCs w:val="32"/>
+          <w:lang w:bidi="fa-IR"/>
+        </w:rPr>
+      </w:pPr>
+      <w:r>
+        <w:rPr>
+          <w:rFonts w:cs="Calibri" w:hint="cs"/>
+          <w:b/>
+          <w:bCs/>
+          <w:sz w:val="32"/>
+          <w:szCs w:val="32"/>
+          <w:rtl/>
+          <w:lang w:bidi="fa-IR"/>
+        </w:rPr>
+        <w:t>انتخاب</w:t>
+      </w:r>
+      <w:r>
+        <w:rPr>
+          <w:rFonts w:cs="Calibri" w:hint="cs"/>
+          <w:b/>
+          <w:bCs/>
+          <w:sz w:val="32"/>
+          <w:szCs w:val="32"/>
+          <w:rtl/>
+          <w:lang w:bidi="fa-IR"/>
+        </w:rPr>
+        <w:t xml:space="preserve">: </w:t>
+      </w:r>
+      <w:r>
+        <w:rPr>
+          <w:rFonts w:cs="Calibri" w:hint="cs"/>
+          <w:sz w:val="32"/>
+          <w:szCs w:val="32"/>
+          <w:rtl/>
+          <w:lang w:bidi="fa-IR"/>
+        </w:rPr>
+        <w:t xml:space="preserve">روش انتخاب مورد استفاده در الگوریتم تکاملی به صورت </w:t>
+      </w:r>
+      <w:r>
+        <w:rPr>
+          <w:rFonts w:cs="Calibri"/>
+          <w:sz w:val="32"/>
+          <w:szCs w:val="32"/>
+          <w:lang w:bidi="fa-IR"/>
+        </w:rPr>
+        <w:t xml:space="preserve">tournament selection </w:t>
+      </w:r>
+      <w:r>
+        <w:rPr>
+          <w:rFonts w:cs="Calibri" w:hint="cs"/>
+          <w:sz w:val="32"/>
+          <w:szCs w:val="32"/>
+          <w:rtl/>
+          <w:lang w:bidi="fa-IR"/>
+        </w:rPr>
+        <w:t xml:space="preserve"> می</w:t>
+      </w:r>
+      <w:r>
+        <w:rPr>
+          <w:rFonts w:cs="Calibri"/>
+          <w:sz w:val="32"/>
+          <w:szCs w:val="32"/>
+          <w:rtl/>
+          <w:lang w:bidi="fa-IR"/>
+        </w:rPr>
+        <w:softHyphen/>
+      </w:r>
+      <w:r>
+        <w:rPr>
+          <w:rFonts w:cs="Calibri" w:hint="cs"/>
+          <w:sz w:val="32"/>
+          <w:szCs w:val="32"/>
+          <w:rtl/>
+          <w:lang w:bidi="fa-IR"/>
+        </w:rPr>
+        <w:t>باشد که هربار به صورت رندوم 3 شبکه را انتخاب و یکی از بهترین آن</w:t>
+      </w:r>
+      <w:r>
+        <w:rPr>
+          <w:rFonts w:cs="Calibri"/>
+          <w:sz w:val="32"/>
+          <w:szCs w:val="32"/>
+          <w:rtl/>
+          <w:lang w:bidi="fa-IR"/>
+        </w:rPr>
+        <w:softHyphen/>
+      </w:r>
+      <w:r>
+        <w:rPr>
+          <w:rFonts w:cs="Calibri" w:hint="cs"/>
+          <w:sz w:val="32"/>
+          <w:szCs w:val="32"/>
+          <w:rtl/>
+          <w:lang w:bidi="fa-IR"/>
+        </w:rPr>
+        <w:t>ها را انتخاب می</w:t>
+      </w:r>
+      <w:r>
+        <w:rPr>
+          <w:rFonts w:cs="Calibri"/>
+          <w:sz w:val="32"/>
+          <w:szCs w:val="32"/>
+          <w:rtl/>
+          <w:lang w:bidi="fa-IR"/>
+        </w:rPr>
+        <w:softHyphen/>
+      </w:r>
+      <w:r>
+        <w:rPr>
+          <w:rFonts w:cs="Calibri" w:hint="cs"/>
+          <w:sz w:val="32"/>
+          <w:szCs w:val="32"/>
+          <w:rtl/>
+          <w:lang w:bidi="fa-IR"/>
+        </w:rPr>
+        <w:t>کند.</w:t>
+      </w:r>
+    </w:p>
+    <w:p>
+      <w:pPr>
+        <w:tabs>
+          <w:tab w:val="left" w:pos="2040"/>
+        </w:tabs>
+        <w:bidi/>
+        <w:rPr>
+          <w:rFonts w:cs="Calibri"/>
+          <w:b/>
+          <w:bCs/>
+          <w:sz w:val="32"/>
+          <w:szCs w:val="32"/>
+          <w:rtl/>
+          <w:lang w:bidi="fa-IR"/>
+        </w:rPr>
+      </w:pPr>
+    </w:p>
+    <w:p>
+      <w:pPr>
+        <w:tabs>
+          <w:tab w:val="left" w:pos="2040"/>
+        </w:tabs>
+        <w:bidi/>
+        <w:rPr>
+          <w:rFonts w:cs="Calibri"/>
+          <w:b/>
+          <w:bCs/>
+          <w:sz w:val="32"/>
+          <w:szCs w:val="32"/>
+          <w:lang w:bidi="fa-IR"/>
+        </w:rPr>
+      </w:pPr>
+    </w:p>
+    <w:p>
+      <w:pPr>
+        <w:pStyle w:val="ListParagraph"/>
+        <w:numPr>
+          <w:ilvl w:val="0"/>
+          <w:numId w:val="5"/>
+        </w:numPr>
+        <w:tabs>
+          <w:tab w:val="left" w:pos="2040"/>
+        </w:tabs>
+        <w:bidi/>
+        <w:rPr>
+          <w:rFonts w:cs="Calibri"/>
+          <w:b/>
+          <w:bCs/>
+          <w:sz w:val="32"/>
+          <w:szCs w:val="32"/>
+          <w:lang w:bidi="fa-IR"/>
+        </w:rPr>
+      </w:pPr>
+      <w:r>
+        <w:rPr>
+          <w:rFonts w:cs="Calibri" w:hint="cs"/>
+          <w:b/>
+          <w:bCs/>
+          <w:sz w:val="32"/>
+          <w:szCs w:val="32"/>
+          <w:rtl/>
+          <w:lang w:bidi="fa-IR"/>
+        </w:rPr>
+        <w:t>بازترکیب</w:t>
+      </w:r>
+    </w:p>
+    <w:p>
+      <w:pPr>
+        <w:tabs>
+          <w:tab w:val="left" w:pos="2040"/>
+        </w:tabs>
+        <w:bidi/>
+        <w:rPr>
+          <w:rFonts w:cs="Calibri"/>
+          <w:b/>
+          <w:bCs/>
+          <w:sz w:val="32"/>
+          <w:szCs w:val="32"/>
+          <w:lang w:bidi="fa-IR"/>
+        </w:rPr>
+      </w:pPr>
+    </w:p>
+    <w:p>
+      <w:pPr>
+        <w:pStyle w:val="ListParagraph"/>
+        <w:numPr>
+          <w:ilvl w:val="0"/>
+          <w:numId w:val="5"/>
+        </w:numPr>
+        <w:tabs>
+          <w:tab w:val="left" w:pos="2040"/>
+        </w:tabs>
+        <w:bidi/>
+        <w:rPr>
+          <w:rFonts w:cs="Calibri"/>
+          <w:b/>
+          <w:bCs/>
+          <w:sz w:val="32"/>
+          <w:szCs w:val="32"/>
+          <w:lang w:bidi="fa-IR"/>
+        </w:rPr>
+      </w:pPr>
+      <w:r>
+        <w:rPr>
+          <w:rFonts w:cs="Calibri" w:hint="cs"/>
+          <w:b/>
+          <w:bCs/>
+          <w:sz w:val="32"/>
+          <w:szCs w:val="32"/>
+          <w:rtl/>
+          <w:lang w:bidi="fa-IR"/>
+        </w:rPr>
+        <w:t>جهش</w:t>
+      </w:r>
+    </w:p>
+    <w:p>
+      <w:pPr>
+        <w:tabs>
+          <w:tab w:val="left" w:pos="2040"/>
+        </w:tabs>
+        <w:bidi/>
+        <w:rPr>
+          <w:rFonts w:cs="Calibri"/>
+          <w:b/>
+          <w:bCs/>
+          <w:sz w:val="32"/>
+          <w:szCs w:val="32"/>
+          <w:lang w:bidi="fa-IR"/>
+        </w:rPr>
+      </w:pPr>
+    </w:p>
+    <w:p>
+      <w:pPr>
+        <w:pStyle w:val="ListParagraph"/>
+        <w:numPr>
+          <w:ilvl w:val="0"/>
+          <w:numId w:val="5"/>
+        </w:numPr>
+        <w:tabs>
+          <w:tab w:val="left" w:pos="2040"/>
+        </w:tabs>
+        <w:bidi/>
+        <w:rPr>
+          <w:rFonts w:cs="Calibri"/>
+          <w:b/>
+          <w:bCs/>
+          <w:sz w:val="32"/>
+          <w:szCs w:val="32"/>
+          <w:lang w:bidi="fa-IR"/>
+        </w:rPr>
+      </w:pPr>
+      <w:r>
+        <w:rPr>
+          <w:rFonts w:cs="Calibri" w:hint="cs"/>
+          <w:b/>
+          <w:bCs/>
+          <w:sz w:val="32"/>
+          <w:szCs w:val="32"/>
+          <w:rtl/>
+          <w:lang w:bidi="fa-IR"/>
+        </w:rPr>
+        <w:t>جای</w:t>
+      </w:r>
+      <w:r>
+        <w:rPr>
+          <w:rFonts w:cs="Calibri"/>
+          <w:b/>
+          <w:bCs/>
+          <w:sz w:val="32"/>
+          <w:szCs w:val="32"/>
+          <w:rtl/>
+          <w:lang w:bidi="fa-IR"/>
+        </w:rPr>
+        <w:softHyphen/>
+      </w:r>
+      <w:r>
+        <w:rPr>
+          <w:rFonts w:cs="Calibri" w:hint="cs"/>
+          <w:b/>
+          <w:bCs/>
+          <w:sz w:val="32"/>
+          <w:szCs w:val="32"/>
+          <w:rtl/>
+          <w:lang w:bidi="fa-IR"/>
+        </w:rPr>
+        <w:t>گذاری</w:t>
+      </w:r>
+    </w:p>
+    <w:p>
+      <w:pPr>
+        <w:tabs>
+          <w:tab w:val="left" w:pos="2040"/>
+        </w:tabs>
+        <w:bidi/>
+        <w:rPr>
+          <w:rFonts w:cs="Calibri"/>
+          <w:b/>
+          <w:bCs/>
+          <w:sz w:val="32"/>
+          <w:szCs w:val="32"/>
+          <w:lang w:bidi="fa-IR"/>
+        </w:rPr>
+      </w:pPr>
+    </w:p>
+    <w:p>
+      <w:pPr>
+        <w:pStyle w:val="ListParagraph"/>
+        <w:numPr>
+          <w:ilvl w:val="0"/>
+          <w:numId w:val="5"/>
+        </w:numPr>
+        <w:tabs>
+          <w:tab w:val="left" w:pos="2040"/>
+        </w:tabs>
+        <w:bidi/>
+        <w:rPr>
+          <w:rFonts w:cs="Calibri" w:hint="cs"/>
+          <w:b/>
+          <w:bCs/>
+          <w:sz w:val="32"/>
+          <w:szCs w:val="32"/>
+          <w:rtl/>
+          <w:lang w:bidi="fa-IR"/>
+        </w:rPr>
+      </w:pPr>
+      <w:r>
+        <w:rPr>
+          <w:rFonts w:cs="Calibri" w:hint="cs"/>
+          <w:b/>
+          <w:bCs/>
+          <w:sz w:val="32"/>
+          <w:szCs w:val="32"/>
+          <w:rtl/>
+          <w:lang w:bidi="fa-IR"/>
+        </w:rPr>
+        <w:t xml:space="preserve">اجرا: </w:t>
+      </w:r>
+      <w:r>
+        <w:rPr>
+          <w:rFonts w:cs="Calibri" w:hint="cs"/>
+          <w:sz w:val="32"/>
+          <w:szCs w:val="32"/>
+          <w:rtl/>
+          <w:lang w:bidi="fa-IR"/>
+        </w:rPr>
+        <w:t>این تابع الگوریتم تکاملی را با توجه به آرگومان</w:t>
+      </w:r>
+      <w:r>
+        <w:rPr>
+          <w:rFonts w:cs="Calibri"/>
+          <w:sz w:val="32"/>
+          <w:szCs w:val="32"/>
+          <w:rtl/>
+          <w:lang w:bidi="fa-IR"/>
+        </w:rPr>
+        <w:softHyphen/>
+      </w:r>
+      <w:r>
+        <w:rPr>
+          <w:rFonts w:cs="Calibri" w:hint="cs"/>
+          <w:sz w:val="32"/>
+          <w:szCs w:val="32"/>
+          <w:rtl/>
+          <w:lang w:bidi="fa-IR"/>
+        </w:rPr>
+        <w:t>های پاس داده شده به تابع اجرا می</w:t>
+      </w:r>
+      <w:r>
+        <w:rPr>
+          <w:rFonts w:cs="Calibri"/>
+          <w:sz w:val="32"/>
+          <w:szCs w:val="32"/>
+          <w:rtl/>
+          <w:lang w:bidi="fa-IR"/>
+        </w:rPr>
+        <w:softHyphen/>
+      </w:r>
+      <w:r>
+        <w:rPr>
+          <w:rFonts w:cs="Calibri" w:hint="cs"/>
+          <w:sz w:val="32"/>
+          <w:szCs w:val="32"/>
+          <w:rtl/>
+          <w:lang w:bidi="fa-IR"/>
+        </w:rPr>
+        <w:t>کند. که عبارتند از تعداد نسل</w:t>
+      </w:r>
+      <w:r>
+        <w:rPr>
+          <w:rFonts w:cs="Calibri"/>
+          <w:sz w:val="32"/>
+          <w:szCs w:val="32"/>
+          <w:rtl/>
+          <w:lang w:bidi="fa-IR"/>
+        </w:rPr>
+        <w:softHyphen/>
+      </w:r>
+      <w:r>
+        <w:rPr>
+          <w:rFonts w:cs="Calibri" w:hint="cs"/>
+          <w:sz w:val="32"/>
+          <w:szCs w:val="32"/>
+          <w:rtl/>
+          <w:lang w:bidi="fa-IR"/>
+        </w:rPr>
+        <w:t>ها و تعداد جمعیت.</w:t>
+      </w:r>
     </w:p>
     <w:sectPr>
-      <w:footerReference w:type="default" r:id="rId22"/>
+      <w:footerReference w:type="default" r:id="rId23"/>
       <w:pgSz w:w="12240" w:h="15840"/>
       <w:pgMar w:top="1440" w:right="1440" w:bottom="1440" w:left="1440" w:header="720" w:footer="720" w:gutter="0"/>
       <w:pgBorders w:offsetFrom="page">
@@ -11075,7 +12231,7 @@
 </file>
 
 <file path=word/endnotes.xml><?xml version="1.0" encoding="utf-8"?>
-<w:endnotes xmlns:wpc="http://schemas.microsoft.com/office/word/2010/wordprocessingCanvas" xmlns:cx="http://schemas.microsoft.com/office/drawing/2014/chartex" xmlns:cx1="http://schemas.microsoft.com/office/drawing/2015/9/8/chartex" xmlns:cx2="http://schemas.microsoft.com/office/drawing/2015/10/21/chartex" xmlns:cx3="http://schemas.microsoft.com/office/drawing/2016/5/9/chartex" xmlns:cx4="http://schemas.microsoft.com/office/drawing/2016/5/10/chartex" xmlns:cx5="http://schemas.microsoft.com/office/drawing/2016/5/11/chartex" xmlns:cx6="http://schemas.microsoft.com/office/drawing/2016/5/12/chartex" xmlns:cx7="http://schemas.microsoft.com/office/drawing/2016/5/13/chartex" xmlns:cx8="http://schemas.microsoft.com/office/drawing/2016/5/14/chartex" xmlns:mc="http://schemas.openxmlformats.org/markup-compatibility/2006" xmlns:aink="http://schemas.microsoft.com/office/drawing/2016/ink" xmlns:am3d="http://schemas.microsoft.com/office/drawing/2017/model3d" xmlns:o="urn:schemas-microsoft-com:office:office" xmlns:oel="http://schemas.microsoft.com/office/2019/extlst" xmlns:r="http://schemas.openxmlformats.org/officeDocument/2006/relationships" xmlns:m="http://schemas.openxmlformats.org/officeDocument/2006/math" xmlns:v="urn:schemas-microsoft-com:vml" xmlns:wp14="http://schemas.microsoft.com/office/word/2010/wordprocessingDrawing" xmlns:wp="http://schemas.openxmlformats.org/drawingml/2006/wordprocessingDrawing" xmlns:w10="urn:schemas-microsoft-com:office:word" xmlns:w="http://schemas.openxmlformats.org/wordprocessingml/2006/main" xmlns:w14="http://schemas.microsoft.com/office/word/2010/wordml" xmlns:w15="http://schemas.microsoft.com/office/word/2012/wordml" xmlns:w16cex="http://schemas.microsoft.com/office/word/2018/wordml/cex" xmlns:w16cid="http://schemas.microsoft.com/office/word/2016/wordml/cid" xmlns:w16="http://schemas.microsoft.com/office/word/2018/wordml" xmlns:w16du="http://schemas.microsoft.com/office/word/2023/wordml/word16du" xmlns:w16sdtdh="http://schemas.microsoft.com/office/word/2020/wordml/sdtdatahash" xmlns:w16se="http://schemas.microsoft.com/office/word/2015/wordml/symex" xmlns:wpg="http://schemas.microsoft.com/office/word/2010/wordprocessingGroup" xmlns:wpi="http://schemas.microsoft.com/office/word/2010/wordprocessingInk" xmlns:wne="http://schemas.microsoft.com/office/word/2006/wordml" xmlns:wps="http://schemas.microsoft.com/office/word/2010/wordprocessingShape" mc:Ignorable="w14 w15 w16se w16cid w16 w16cex w16sdtdh wp14">
+<w:endnotes xmlns:wpc="http://schemas.microsoft.com/office/word/2010/wordprocessingCanvas" xmlns:cx="http://schemas.microsoft.com/office/drawing/2014/chartex" xmlns:cx1="http://schemas.microsoft.com/office/drawing/2015/9/8/chartex" xmlns:cx2="http://schemas.microsoft.com/office/drawing/2015/10/21/chartex" xmlns:cx3="http://schemas.microsoft.com/office/drawing/2016/5/9/chartex" xmlns:cx4="http://schemas.microsoft.com/office/drawing/2016/5/10/chartex" xmlns:cx5="http://schemas.microsoft.com/office/drawing/2016/5/11/chartex" xmlns:cx6="http://schemas.microsoft.com/office/drawing/2016/5/12/chartex" xmlns:cx7="http://schemas.microsoft.com/office/drawing/2016/5/13/chartex" xmlns:cx8="http://schemas.microsoft.com/office/drawing/2016/5/14/chartex" xmlns:mc="http://schemas.openxmlformats.org/markup-compatibility/2006" xmlns:aink="http://schemas.microsoft.com/office/drawing/2016/ink" xmlns:am3d="http://schemas.microsoft.com/office/drawing/2017/model3d" xmlns:o="urn:schemas-microsoft-com:office:office" xmlns:r="http://schemas.openxmlformats.org/officeDocument/2006/relationships" xmlns:m="http://schemas.openxmlformats.org/officeDocument/2006/math" xmlns:v="urn:schemas-microsoft-com:vml" xmlns:wp14="http://schemas.microsoft.com/office/word/2010/wordprocessingDrawing" xmlns:wp="http://schemas.openxmlformats.org/drawingml/2006/wordprocessingDrawing" xmlns:w10="urn:schemas-microsoft-com:office:word" xmlns:w="http://schemas.openxmlformats.org/wordprocessingml/2006/main" xmlns:w14="http://schemas.microsoft.com/office/word/2010/wordml" xmlns:w15="http://schemas.microsoft.com/office/word/2012/wordml" xmlns:w16cex="http://schemas.microsoft.com/office/word/2018/wordml/cex" xmlns:w16cid="http://schemas.microsoft.com/office/word/2016/wordml/cid" xmlns:w16="http://schemas.microsoft.com/office/word/2018/wordml" xmlns:w16sdtdh="http://schemas.microsoft.com/office/word/2020/wordml/sdtdatahash" xmlns:w16se="http://schemas.microsoft.com/office/word/2015/wordml/symex" xmlns:wpg="http://schemas.microsoft.com/office/word/2010/wordprocessingGroup" xmlns:wpi="http://schemas.microsoft.com/office/word/2010/wordprocessingInk" xmlns:wne="http://schemas.microsoft.com/office/word/2006/wordml" xmlns:wps="http://schemas.microsoft.com/office/word/2010/wordprocessingShape" mc:Ignorable="w14 w15 w16se w16cid w16 w16cex w16sdtdh wp14">
   <w:endnote w:type="separator" w:id="-1">
     <w:p>
       <w:pPr>
@@ -11100,7 +12256,7 @@
 </file>
 
 <file path=word/footer1.xml><?xml version="1.0" encoding="utf-8"?>
-<w:ftr xmlns:wpc="http://schemas.microsoft.com/office/word/2010/wordprocessingCanvas" xmlns:cx="http://schemas.microsoft.com/office/drawing/2014/chartex" xmlns:cx1="http://schemas.microsoft.com/office/drawing/2015/9/8/chartex" xmlns:cx2="http://schemas.microsoft.com/office/drawing/2015/10/21/chartex" xmlns:cx3="http://schemas.microsoft.com/office/drawing/2016/5/9/chartex" xmlns:cx4="http://schemas.microsoft.com/office/drawing/2016/5/10/chartex" xmlns:cx5="http://schemas.microsoft.com/office/drawing/2016/5/11/chartex" xmlns:cx6="http://schemas.microsoft.com/office/drawing/2016/5/12/chartex" xmlns:cx7="http://schemas.microsoft.com/office/drawing/2016/5/13/chartex" xmlns:cx8="http://schemas.microsoft.com/office/drawing/2016/5/14/chartex" xmlns:mc="http://schemas.openxmlformats.org/markup-compatibility/2006" xmlns:aink="http://schemas.microsoft.com/office/drawing/2016/ink" xmlns:am3d="http://schemas.microsoft.com/office/drawing/2017/model3d" xmlns:o="urn:schemas-microsoft-com:office:office" xmlns:oel="http://schemas.microsoft.com/office/2019/extlst" xmlns:r="http://schemas.openxmlformats.org/officeDocument/2006/relationships" xmlns:m="http://schemas.openxmlformats.org/officeDocument/2006/math" xmlns:v="urn:schemas-microsoft-com:vml" xmlns:wp14="http://schemas.microsoft.com/office/word/2010/wordprocessingDrawing" xmlns:wp="http://schemas.openxmlformats.org/drawingml/2006/wordprocessingDrawing" xmlns:w10="urn:schemas-microsoft-com:office:word" xmlns:w="http://schemas.openxmlformats.org/wordprocessingml/2006/main" xmlns:w14="http://schemas.microsoft.com/office/word/2010/wordml" xmlns:w15="http://schemas.microsoft.com/office/word/2012/wordml" xmlns:w16cex="http://schemas.microsoft.com/office/word/2018/wordml/cex" xmlns:w16cid="http://schemas.microsoft.com/office/word/2016/wordml/cid" xmlns:w16="http://schemas.microsoft.com/office/word/2018/wordml" xmlns:w16du="http://schemas.microsoft.com/office/word/2023/wordml/word16du" xmlns:w16sdtdh="http://schemas.microsoft.com/office/word/2020/wordml/sdtdatahash" xmlns:w16se="http://schemas.microsoft.com/office/word/2015/wordml/symex" xmlns:wpg="http://schemas.microsoft.com/office/word/2010/wordprocessingGroup" xmlns:wpi="http://schemas.microsoft.com/office/word/2010/wordprocessingInk" xmlns:wne="http://schemas.microsoft.com/office/word/2006/wordml" xmlns:wps="http://schemas.microsoft.com/office/word/2010/wordprocessingShape" mc:Ignorable="w14 w15 w16se w16cid w16 w16cex w16sdtdh wp14">
+<w:ftr xmlns:wpc="http://schemas.microsoft.com/office/word/2010/wordprocessingCanvas" xmlns:cx="http://schemas.microsoft.com/office/drawing/2014/chartex" xmlns:cx1="http://schemas.microsoft.com/office/drawing/2015/9/8/chartex" xmlns:cx2="http://schemas.microsoft.com/office/drawing/2015/10/21/chartex" xmlns:cx3="http://schemas.microsoft.com/office/drawing/2016/5/9/chartex" xmlns:cx4="http://schemas.microsoft.com/office/drawing/2016/5/10/chartex" xmlns:cx5="http://schemas.microsoft.com/office/drawing/2016/5/11/chartex" xmlns:cx6="http://schemas.microsoft.com/office/drawing/2016/5/12/chartex" xmlns:cx7="http://schemas.microsoft.com/office/drawing/2016/5/13/chartex" xmlns:cx8="http://schemas.microsoft.com/office/drawing/2016/5/14/chartex" xmlns:mc="http://schemas.openxmlformats.org/markup-compatibility/2006" xmlns:aink="http://schemas.microsoft.com/office/drawing/2016/ink" xmlns:am3d="http://schemas.microsoft.com/office/drawing/2017/model3d" xmlns:o="urn:schemas-microsoft-com:office:office" xmlns:r="http://schemas.openxmlformats.org/officeDocument/2006/relationships" xmlns:m="http://schemas.openxmlformats.org/officeDocument/2006/math" xmlns:v="urn:schemas-microsoft-com:vml" xmlns:wp14="http://schemas.microsoft.com/office/word/2010/wordprocessingDrawing" xmlns:wp="http://schemas.openxmlformats.org/drawingml/2006/wordprocessingDrawing" xmlns:w10="urn:schemas-microsoft-com:office:word" xmlns:w="http://schemas.openxmlformats.org/wordprocessingml/2006/main" xmlns:w14="http://schemas.microsoft.com/office/word/2010/wordml" xmlns:w15="http://schemas.microsoft.com/office/word/2012/wordml" xmlns:w16cex="http://schemas.microsoft.com/office/word/2018/wordml/cex" xmlns:w16cid="http://schemas.microsoft.com/office/word/2016/wordml/cid" xmlns:w16="http://schemas.microsoft.com/office/word/2018/wordml" xmlns:w16sdtdh="http://schemas.microsoft.com/office/word/2020/wordml/sdtdatahash" xmlns:w16se="http://schemas.microsoft.com/office/word/2015/wordml/symex" xmlns:wpg="http://schemas.microsoft.com/office/word/2010/wordprocessingGroup" xmlns:wpi="http://schemas.microsoft.com/office/word/2010/wordprocessingInk" xmlns:wne="http://schemas.microsoft.com/office/word/2006/wordml" xmlns:wps="http://schemas.microsoft.com/office/word/2010/wordprocessingShape" mc:Ignorable="w14 w15 w16se w16cid w16 w16cex w16sdtdh wp14">
   <w:sdt>
     <w:sdtPr>
       <w:id w:val="-2108719264"/>
@@ -11153,7 +12309,7 @@
 </file>
 
 <file path=word/footnotes.xml><?xml version="1.0" encoding="utf-8"?>
-<w:footnotes xmlns:wpc="http://schemas.microsoft.com/office/word/2010/wordprocessingCanvas" xmlns:cx="http://schemas.microsoft.com/office/drawing/2014/chartex" xmlns:cx1="http://schemas.microsoft.com/office/drawing/2015/9/8/chartex" xmlns:cx2="http://schemas.microsoft.com/office/drawing/2015/10/21/chartex" xmlns:cx3="http://schemas.microsoft.com/office/drawing/2016/5/9/chartex" xmlns:cx4="http://schemas.microsoft.com/office/drawing/2016/5/10/chartex" xmlns:cx5="http://schemas.microsoft.com/office/drawing/2016/5/11/chartex" xmlns:cx6="http://schemas.microsoft.com/office/drawing/2016/5/12/chartex" xmlns:cx7="http://schemas.microsoft.com/office/drawing/2016/5/13/chartex" xmlns:cx8="http://schemas.microsoft.com/office/drawing/2016/5/14/chartex" xmlns:mc="http://schemas.openxmlformats.org/markup-compatibility/2006" xmlns:aink="http://schemas.microsoft.com/office/drawing/2016/ink" xmlns:am3d="http://schemas.microsoft.com/office/drawing/2017/model3d" xmlns:o="urn:schemas-microsoft-com:office:office" xmlns:oel="http://schemas.microsoft.com/office/2019/extlst" xmlns:r="http://schemas.openxmlformats.org/officeDocument/2006/relationships" xmlns:m="http://schemas.openxmlformats.org/officeDocument/2006/math" xmlns:v="urn:schemas-microsoft-com:vml" xmlns:wp14="http://schemas.microsoft.com/office/word/2010/wordprocessingDrawing" xmlns:wp="http://schemas.openxmlformats.org/drawingml/2006/wordprocessingDrawing" xmlns:w10="urn:schemas-microsoft-com:office:word" xmlns:w="http://schemas.openxmlformats.org/wordprocessingml/2006/main" xmlns:w14="http://schemas.microsoft.com/office/word/2010/wordml" xmlns:w15="http://schemas.microsoft.com/office/word/2012/wordml" xmlns:w16cex="http://schemas.microsoft.com/office/word/2018/wordml/cex" xmlns:w16cid="http://schemas.microsoft.com/office/word/2016/wordml/cid" xmlns:w16="http://schemas.microsoft.com/office/word/2018/wordml" xmlns:w16du="http://schemas.microsoft.com/office/word/2023/wordml/word16du" xmlns:w16sdtdh="http://schemas.microsoft.com/office/word/2020/wordml/sdtdatahash" xmlns:w16se="http://schemas.microsoft.com/office/word/2015/wordml/symex" xmlns:wpg="http://schemas.microsoft.com/office/word/2010/wordprocessingGroup" xmlns:wpi="http://schemas.microsoft.com/office/word/2010/wordprocessingInk" xmlns:wne="http://schemas.microsoft.com/office/word/2006/wordml" xmlns:wps="http://schemas.microsoft.com/office/word/2010/wordprocessingShape" mc:Ignorable="w14 w15 w16se w16cid w16 w16cex w16sdtdh wp14">
+<w:footnotes xmlns:wpc="http://schemas.microsoft.com/office/word/2010/wordprocessingCanvas" xmlns:cx="http://schemas.microsoft.com/office/drawing/2014/chartex" xmlns:cx1="http://schemas.microsoft.com/office/drawing/2015/9/8/chartex" xmlns:cx2="http://schemas.microsoft.com/office/drawing/2015/10/21/chartex" xmlns:cx3="http://schemas.microsoft.com/office/drawing/2016/5/9/chartex" xmlns:cx4="http://schemas.microsoft.com/office/drawing/2016/5/10/chartex" xmlns:cx5="http://schemas.microsoft.com/office/drawing/2016/5/11/chartex" xmlns:cx6="http://schemas.microsoft.com/office/drawing/2016/5/12/chartex" xmlns:cx7="http://schemas.microsoft.com/office/drawing/2016/5/13/chartex" xmlns:cx8="http://schemas.microsoft.com/office/drawing/2016/5/14/chartex" xmlns:mc="http://schemas.openxmlformats.org/markup-compatibility/2006" xmlns:aink="http://schemas.microsoft.com/office/drawing/2016/ink" xmlns:am3d="http://schemas.microsoft.com/office/drawing/2017/model3d" xmlns:o="urn:schemas-microsoft-com:office:office" xmlns:r="http://schemas.openxmlformats.org/officeDocument/2006/relationships" xmlns:m="http://schemas.openxmlformats.org/officeDocument/2006/math" xmlns:v="urn:schemas-microsoft-com:vml" xmlns:wp14="http://schemas.microsoft.com/office/word/2010/wordprocessingDrawing" xmlns:wp="http://schemas.openxmlformats.org/drawingml/2006/wordprocessingDrawing" xmlns:w10="urn:schemas-microsoft-com:office:word" xmlns:w="http://schemas.openxmlformats.org/wordprocessingml/2006/main" xmlns:w14="http://schemas.microsoft.com/office/word/2010/wordml" xmlns:w15="http://schemas.microsoft.com/office/word/2012/wordml" xmlns:w16cex="http://schemas.microsoft.com/office/word/2018/wordml/cex" xmlns:w16cid="http://schemas.microsoft.com/office/word/2016/wordml/cid" xmlns:w16="http://schemas.microsoft.com/office/word/2018/wordml" xmlns:w16sdtdh="http://schemas.microsoft.com/office/word/2020/wordml/sdtdatahash" xmlns:w16se="http://schemas.microsoft.com/office/word/2015/wordml/symex" xmlns:wpg="http://schemas.microsoft.com/office/word/2010/wordprocessingGroup" xmlns:wpi="http://schemas.microsoft.com/office/word/2010/wordprocessingInk" xmlns:wne="http://schemas.microsoft.com/office/word/2006/wordml" xmlns:wps="http://schemas.microsoft.com/office/word/2010/wordprocessingShape" mc:Ignorable="w14 w15 w16se w16cid w16 w16cex w16sdtdh wp14">
   <w:footnote w:type="separator" w:id="-1">
     <w:p>
       <w:pPr>
@@ -11178,7 +12334,7 @@
 </file>
 
 <file path=word/numbering.xml><?xml version="1.0" encoding="utf-8"?>
-<w:numbering xmlns:wpc="http://schemas.microsoft.com/office/word/2010/wordprocessingCanvas" xmlns:cx="http://schemas.microsoft.com/office/drawing/2014/chartex" xmlns:cx1="http://schemas.microsoft.com/office/drawing/2015/9/8/chartex" xmlns:cx2="http://schemas.microsoft.com/office/drawing/2015/10/21/chartex" xmlns:cx3="http://schemas.microsoft.com/office/drawing/2016/5/9/chartex" xmlns:cx4="http://schemas.microsoft.com/office/drawing/2016/5/10/chartex" xmlns:cx5="http://schemas.microsoft.com/office/drawing/2016/5/11/chartex" xmlns:cx6="http://schemas.microsoft.com/office/drawing/2016/5/12/chartex" xmlns:cx7="http://schemas.microsoft.com/office/drawing/2016/5/13/chartex" xmlns:cx8="http://schemas.microsoft.com/office/drawing/2016/5/14/chartex" xmlns:mc="http://schemas.openxmlformats.org/markup-compatibility/2006" xmlns:aink="http://schemas.microsoft.com/office/drawing/2016/ink" xmlns:am3d="http://schemas.microsoft.com/office/drawing/2017/model3d" xmlns:o="urn:schemas-microsoft-com:office:office" xmlns:oel="http://schemas.microsoft.com/office/2019/extlst" xmlns:r="http://schemas.openxmlformats.org/officeDocument/2006/relationships" xmlns:m="http://schemas.openxmlformats.org/officeDocument/2006/math" xmlns:v="urn:schemas-microsoft-com:vml" xmlns:wp14="http://schemas.microsoft.com/office/word/2010/wordprocessingDrawing" xmlns:wp="http://schemas.openxmlformats.org/drawingml/2006/wordprocessingDrawing" xmlns:w10="urn:schemas-microsoft-com:office:word" xmlns:w="http://schemas.openxmlformats.org/wordprocessingml/2006/main" xmlns:w14="http://schemas.microsoft.com/office/word/2010/wordml" xmlns:w15="http://schemas.microsoft.com/office/word/2012/wordml" xmlns:w16cex="http://schemas.microsoft.com/office/word/2018/wordml/cex" xmlns:w16cid="http://schemas.microsoft.com/office/word/2016/wordml/cid" xmlns:w16="http://schemas.microsoft.com/office/word/2018/wordml" xmlns:w16du="http://schemas.microsoft.com/office/word/2023/wordml/word16du" xmlns:w16sdtdh="http://schemas.microsoft.com/office/word/2020/wordml/sdtdatahash" xmlns:w16se="http://schemas.microsoft.com/office/word/2015/wordml/symex" xmlns:wpg="http://schemas.microsoft.com/office/word/2010/wordprocessingGroup" xmlns:wpi="http://schemas.microsoft.com/office/word/2010/wordprocessingInk" xmlns:wne="http://schemas.microsoft.com/office/word/2006/wordml" xmlns:wps="http://schemas.microsoft.com/office/word/2010/wordprocessingShape" mc:Ignorable="w14 w15 w16se w16cid w16 w16cex w16sdtdh wp14">
+<w:numbering xmlns:wpc="http://schemas.microsoft.com/office/word/2010/wordprocessingCanvas" xmlns:cx="http://schemas.microsoft.com/office/drawing/2014/chartex" xmlns:cx1="http://schemas.microsoft.com/office/drawing/2015/9/8/chartex" xmlns:cx2="http://schemas.microsoft.com/office/drawing/2015/10/21/chartex" xmlns:cx3="http://schemas.microsoft.com/office/drawing/2016/5/9/chartex" xmlns:cx4="http://schemas.microsoft.com/office/drawing/2016/5/10/chartex" xmlns:cx5="http://schemas.microsoft.com/office/drawing/2016/5/11/chartex" xmlns:cx6="http://schemas.microsoft.com/office/drawing/2016/5/12/chartex" xmlns:cx7="http://schemas.microsoft.com/office/drawing/2016/5/13/chartex" xmlns:cx8="http://schemas.microsoft.com/office/drawing/2016/5/14/chartex" xmlns:mc="http://schemas.openxmlformats.org/markup-compatibility/2006" xmlns:aink="http://schemas.microsoft.com/office/drawing/2016/ink" xmlns:am3d="http://schemas.microsoft.com/office/drawing/2017/model3d" xmlns:o="urn:schemas-microsoft-com:office:office" xmlns:r="http://schemas.openxmlformats.org/officeDocument/2006/relationships" xmlns:m="http://schemas.openxmlformats.org/officeDocument/2006/math" xmlns:v="urn:schemas-microsoft-com:vml" xmlns:wp14="http://schemas.microsoft.com/office/word/2010/wordprocessingDrawing" xmlns:wp="http://schemas.openxmlformats.org/drawingml/2006/wordprocessingDrawing" xmlns:w10="urn:schemas-microsoft-com:office:word" xmlns:w="http://schemas.openxmlformats.org/wordprocessingml/2006/main" xmlns:w14="http://schemas.microsoft.com/office/word/2010/wordml" xmlns:w15="http://schemas.microsoft.com/office/word/2012/wordml" xmlns:w16cex="http://schemas.microsoft.com/office/word/2018/wordml/cex" xmlns:w16cid="http://schemas.microsoft.com/office/word/2016/wordml/cid" xmlns:w16="http://schemas.microsoft.com/office/word/2018/wordml" xmlns:w16sdtdh="http://schemas.microsoft.com/office/word/2020/wordml/sdtdatahash" xmlns:w16se="http://schemas.microsoft.com/office/word/2015/wordml/symex" xmlns:wpg="http://schemas.microsoft.com/office/word/2010/wordprocessingGroup" xmlns:wpi="http://schemas.microsoft.com/office/word/2010/wordprocessingInk" xmlns:wne="http://schemas.microsoft.com/office/word/2006/wordml" xmlns:wps="http://schemas.microsoft.com/office/word/2010/wordprocessingShape" mc:Ignorable="w14 w15 w16se w16cid w16 w16cex w16sdtdh wp14">
   <w:abstractNum w:abstractNumId="0" w15:restartNumberingAfterBreak="0">
     <w:nsid w:val="14FC3A35"/>
     <w:multiLevelType w:val="hybridMultilevel"/>
@@ -11292,6 +12448,95 @@
     </w:lvl>
   </w:abstractNum>
   <w:abstractNum w:abstractNumId="1" w15:restartNumberingAfterBreak="0">
+    <w:nsid w:val="42475B78"/>
+    <w:multiLevelType w:val="hybridMultilevel"/>
+    <w:tmpl w:val="184EA8E8"/>
+    <w:lvl w:ilvl="0" w:tplc="0409000F">
+      <w:start w:val="1"/>
+      <w:numFmt w:val="decimal"/>
+      <w:lvlText w:val="%1."/>
+      <w:lvlJc w:val="left"/>
+      <w:pPr>
+        <w:ind w:left="720" w:hanging="360"/>
+      </w:pPr>
+      <w:rPr>
+        <w:rFonts w:hint="default"/>
+      </w:rPr>
+    </w:lvl>
+    <w:lvl w:ilvl="1" w:tplc="04090019" w:tentative="1">
+      <w:start w:val="1"/>
+      <w:numFmt w:val="lowerLetter"/>
+      <w:lvlText w:val="%2."/>
+      <w:lvlJc w:val="left"/>
+      <w:pPr>
+        <w:ind w:left="1440" w:hanging="360"/>
+      </w:pPr>
+    </w:lvl>
+    <w:lvl w:ilvl="2" w:tplc="0409001B" w:tentative="1">
+      <w:start w:val="1"/>
+      <w:numFmt w:val="lowerRoman"/>
+      <w:lvlText w:val="%3."/>
+      <w:lvlJc w:val="right"/>
+      <w:pPr>
+        <w:ind w:left="2160" w:hanging="180"/>
+      </w:pPr>
+    </w:lvl>
+    <w:lvl w:ilvl="3" w:tplc="0409000F" w:tentative="1">
+      <w:start w:val="1"/>
+      <w:numFmt w:val="decimal"/>
+      <w:lvlText w:val="%4."/>
+      <w:lvlJc w:val="left"/>
+      <w:pPr>
+        <w:ind w:left="2880" w:hanging="360"/>
+      </w:pPr>
+    </w:lvl>
+    <w:lvl w:ilvl="4" w:tplc="04090019" w:tentative="1">
+      <w:start w:val="1"/>
+      <w:numFmt w:val="lowerLetter"/>
+      <w:lvlText w:val="%5."/>
+      <w:lvlJc w:val="left"/>
+      <w:pPr>
+        <w:ind w:left="3600" w:hanging="360"/>
+      </w:pPr>
+    </w:lvl>
+    <w:lvl w:ilvl="5" w:tplc="0409001B" w:tentative="1">
+      <w:start w:val="1"/>
+      <w:numFmt w:val="lowerRoman"/>
+      <w:lvlText w:val="%6."/>
+      <w:lvlJc w:val="right"/>
+      <w:pPr>
+        <w:ind w:left="4320" w:hanging="180"/>
+      </w:pPr>
+    </w:lvl>
+    <w:lvl w:ilvl="6" w:tplc="0409000F" w:tentative="1">
+      <w:start w:val="1"/>
+      <w:numFmt w:val="decimal"/>
+      <w:lvlText w:val="%7."/>
+      <w:lvlJc w:val="left"/>
+      <w:pPr>
+        <w:ind w:left="5040" w:hanging="360"/>
+      </w:pPr>
+    </w:lvl>
+    <w:lvl w:ilvl="7" w:tplc="04090019" w:tentative="1">
+      <w:start w:val="1"/>
+      <w:numFmt w:val="lowerLetter"/>
+      <w:lvlText w:val="%8."/>
+      <w:lvlJc w:val="left"/>
+      <w:pPr>
+        <w:ind w:left="5760" w:hanging="360"/>
+      </w:pPr>
+    </w:lvl>
+    <w:lvl w:ilvl="8" w:tplc="0409001B" w:tentative="1">
+      <w:start w:val="1"/>
+      <w:numFmt w:val="lowerRoman"/>
+      <w:lvlText w:val="%9."/>
+      <w:lvlJc w:val="right"/>
+      <w:pPr>
+        <w:ind w:left="6480" w:hanging="180"/>
+      </w:pPr>
+    </w:lvl>
+  </w:abstractNum>
+  <w:abstractNum w:abstractNumId="2" w15:restartNumberingAfterBreak="0">
     <w:nsid w:val="579F4415"/>
     <w:multiLevelType w:val="hybridMultilevel"/>
     <w:tmpl w:val="13C271B2"/>
@@ -11377,7 +12622,7 @@
       </w:pPr>
     </w:lvl>
   </w:abstractNum>
-  <w:abstractNum w:abstractNumId="2" w15:restartNumberingAfterBreak="0">
+  <w:abstractNum w:abstractNumId="3" w15:restartNumberingAfterBreak="0">
     <w:nsid w:val="5B2C7940"/>
     <w:multiLevelType w:val="hybridMultilevel"/>
     <w:tmpl w:val="CDA0F028"/>
@@ -11489,7 +12734,7 @@
       </w:rPr>
     </w:lvl>
   </w:abstractNum>
-  <w:abstractNum w:abstractNumId="3" w15:restartNumberingAfterBreak="0">
+  <w:abstractNum w:abstractNumId="4" w15:restartNumberingAfterBreak="0">
     <w:nsid w:val="704C599D"/>
     <w:multiLevelType w:val="hybridMultilevel"/>
     <w:tmpl w:val="2AC8BA08"/>
@@ -11602,16 +12847,19 @@
       </w:rPr>
     </w:lvl>
   </w:abstractNum>
-  <w:num w:numId="1" w16cid:durableId="1132822389">
+  <w:num w:numId="1">
+    <w:abstractNumId w:val="3"/>
+  </w:num>
+  <w:num w:numId="2">
+    <w:abstractNumId w:val="4"/>
+  </w:num>
+  <w:num w:numId="3">
+    <w:abstractNumId w:val="0"/>
+  </w:num>
+  <w:num w:numId="4">
     <w:abstractNumId w:val="2"/>
   </w:num>
-  <w:num w:numId="2" w16cid:durableId="810439621">
-    <w:abstractNumId w:val="3"/>
-  </w:num>
-  <w:num w:numId="3" w16cid:durableId="239101892">
-    <w:abstractNumId w:val="0"/>
-  </w:num>
-  <w:num w:numId="4" w16cid:durableId="769012524">
+  <w:num w:numId="5">
     <w:abstractNumId w:val="1"/>
   </w:num>
 </w:numbering>

</xml_diff>